<commit_message>
une unique source et réflexion sur le problème
</commit_message>
<xml_diff>
--- a/Suivi du travail effectué.docx
+++ b/Suivi du travail effectué.docx
@@ -63,37 +63,23 @@
           <w:i/>
           <w:iCs/>
         </w:rPr>
-        <w:t>« É</w:t>
-      </w:r>
+        <w:t>« Étudier la contre-mesure radar active, donc un émetteur "trompant" un autre radar. On suppose dans un premier temps (pour simplifier) qu'aussi bien le radar que la cible se trouvent dans un plan horizontal. L'idée est que la cible possède deux (ou plus) émetteurs (dont elle peut éventuellement contrôler l'espacement (</w:t>
+      </w:r>
+      <w:proofErr w:type="gramStart"/>
       <w:r>
         <w:rPr>
           <w:i/>
           <w:iCs/>
         </w:rPr>
-        <w:t>tudier la contre-mesure radar active, donc un émetteur "trompant" un autre radar. On suppose dans un premier temps (pour simplifier) qu'aussi bien le radar que la cible se trouvent dans un plan horizontal. L'idée est que la cible possède deux (ou plus) émetteurs (dont elle peut éventuellement contrôler l'espacement (</w:t>
-      </w:r>
-      <w:proofErr w:type="gramStart"/>
+        <w:t>ex:</w:t>
+      </w:r>
+      <w:proofErr w:type="gramEnd"/>
       <w:r>
         <w:rPr>
           <w:i/>
           <w:iCs/>
         </w:rPr>
-        <w:t>ex:</w:t>
-      </w:r>
-      <w:proofErr w:type="gramEnd"/>
-      <w:r>
-        <w:rPr>
-          <w:i/>
-          <w:iCs/>
-        </w:rPr>
-        <w:t xml:space="preserve"> sur un petit flotteur ou une petite plateforme (UGV/UAV) télécommandée) cohérents et qu'elle les utilise pour produire les échos d'une fausse cible qui est interprétée comme provenant d'une autre direction.</w:t>
-      </w:r>
-      <w:r>
-        <w:rPr>
-          <w:i/>
-          <w:iCs/>
-        </w:rPr>
-        <w:t> »</w:t>
+        <w:t xml:space="preserve"> sur un petit flotteur ou une petite plateforme (UGV/UAV) télécommandée) cohérents et qu'elle les utilise pour produire les échos d'une fausse cible qui est interprétée comme provenant d'une autre direction. »</w:t>
       </w:r>
     </w:p>
     <w:p>
@@ -377,6 +363,9 @@
       <w:r>
         <w:t xml:space="preserve">Git : création de la branche, et adaptation du code pour coller aux nouvelles variables et fonctionnalités. </w:t>
       </w:r>
+      <w:r>
+        <w:t xml:space="preserve">J’ai quand même eu des soucis </w:t>
+      </w:r>
     </w:p>
     <w:p/>
     <w:p>
@@ -385,10 +374,33 @@
       </w:r>
     </w:p>
     <w:p/>
-    <w:p/>
-    <w:p/>
-    <w:p/>
-    <w:p/>
+    <w:p>
+      <w:r>
+        <w:t xml:space="preserve">J’ai démarré à proprement parler la partie émission, où je fais de nouvelles hypothèses de départ, afin d’avoir un temps de calcul réduit. </w:t>
+      </w:r>
+    </w:p>
+    <w:p/>
+    <w:p>
+      <w:r>
+        <w:t xml:space="preserve">En relisant les premiers échanges de mail avec le Pr. </w:t>
+      </w:r>
+      <w:proofErr w:type="spellStart"/>
+      <w:r>
+        <w:t>Neyt</w:t>
+      </w:r>
+      <w:proofErr w:type="spellEnd"/>
+      <w:r>
+        <w:t xml:space="preserve">, je me suis rappelé qu’il avait mentionné deux plateformes sur lesquelles implémenter le banc : </w:t>
+      </w:r>
+      <w:proofErr w:type="spellStart"/>
+      <w:r>
+        <w:t>HackRF</w:t>
+      </w:r>
+      <w:proofErr w:type="spellEnd"/>
+      <w:r>
+        <w:t xml:space="preserve">, et N310 de NI. </w:t>
+      </w:r>
+    </w:p>
     <w:p/>
     <w:p/>
     <w:p/>
@@ -402,13 +414,31 @@
     <w:p>
       <w:pPr>
         <w:pStyle w:val="Titre1"/>
-      </w:pPr>
-      <w:r>
+        <w:rPr>
+          <w:lang w:val="en-US"/>
+        </w:rPr>
+      </w:pPr>
+      <w:r>
+        <w:rPr>
+          <w:lang w:val="en-US"/>
+        </w:rPr>
         <w:t>Git log</w:t>
       </w:r>
     </w:p>
-    <w:p/>
-    <w:p/>
+    <w:p>
+      <w:pPr>
+        <w:rPr>
+          <w:lang w:val="en-US"/>
+        </w:rPr>
+      </w:pPr>
+    </w:p>
+    <w:p>
+      <w:pPr>
+        <w:rPr>
+          <w:lang w:val="en-US"/>
+        </w:rPr>
+      </w:pPr>
+    </w:p>
     <w:p>
       <w:pPr>
         <w:rPr>
@@ -465,6 +495,7 @@
         <w:rPr>
           <w:lang w:val="en-US"/>
         </w:rPr>
+        <w:lastRenderedPageBreak/>
         <w:t xml:space="preserve">    PCBF </w:t>
       </w:r>
       <w:proofErr w:type="spellStart"/>
@@ -730,18 +761,366 @@
       </w:r>
     </w:p>
     <w:p>
+      <w:pPr>
+        <w:rPr>
+          <w:lang w:val="en-US"/>
+        </w:rPr>
+      </w:pPr>
+      <w:r>
+        <w:rPr>
+          <w:lang w:val="en-US"/>
+        </w:rPr>
+        <w:t>Author: Maxime BARRET &lt;maxime.barret@ensta-bretagne.org&gt;</w:t>
+      </w:r>
+    </w:p>
+    <w:p>
+      <w:proofErr w:type="gramStart"/>
+      <w:r>
+        <w:t>Date:</w:t>
+      </w:r>
+      <w:proofErr w:type="gramEnd"/>
+      <w:r>
+        <w:t xml:space="preserve">   Mon Jun 8 16:11:01 2020 +0200</w:t>
+      </w:r>
+    </w:p>
+    <w:p/>
+    <w:p>
+      <w:r>
+        <w:t xml:space="preserve">    Début du rapport de stage</w:t>
+      </w:r>
+    </w:p>
+    <w:p/>
+    <w:p>
+      <w:pPr>
+        <w:rPr>
+          <w:lang w:val="en-US"/>
+        </w:rPr>
+      </w:pPr>
+      <w:r>
+        <w:rPr>
+          <w:lang w:val="en-US"/>
+        </w:rPr>
+        <w:t>commit d51a42e60df47c5efd996995d97f92690d4e7b7a</w:t>
+      </w:r>
+    </w:p>
+    <w:p>
+      <w:pPr>
+        <w:rPr>
+          <w:lang w:val="en-US"/>
+        </w:rPr>
+      </w:pPr>
+      <w:r>
+        <w:rPr>
+          <w:lang w:val="en-US"/>
+        </w:rPr>
+        <w:t>Author: Maxime BARRET &lt;maxime.barret@ensta-bretagne.org&gt;</w:t>
+      </w:r>
+    </w:p>
+    <w:p>
+      <w:proofErr w:type="gramStart"/>
+      <w:r>
+        <w:t>Date:</w:t>
+      </w:r>
+      <w:proofErr w:type="gramEnd"/>
+      <w:r>
+        <w:t xml:space="preserve">   Mon Jun 8 16:03:00 2020 +0200</w:t>
+      </w:r>
+    </w:p>
+    <w:p/>
+    <w:p>
+      <w:r>
+        <w:t xml:space="preserve">    Animations </w:t>
+      </w:r>
       <w:proofErr w:type="spellStart"/>
+      <w:r>
+        <w:t>Matplotlib</w:t>
+      </w:r>
+      <w:proofErr w:type="spellEnd"/>
+      <w:r>
+        <w:t xml:space="preserve"> + avertissement CPU</w:t>
+      </w:r>
+    </w:p>
+    <w:p/>
+    <w:p>
+      <w:pPr>
+        <w:rPr>
+          <w:lang w:val="en-US"/>
+        </w:rPr>
+      </w:pPr>
+      <w:r>
+        <w:rPr>
+          <w:lang w:val="en-US"/>
+        </w:rPr>
+        <w:t>commit d6c66ddaece83edddc2c640a3c5e8b9bba3fd33f</w:t>
+      </w:r>
+    </w:p>
+    <w:p>
+      <w:pPr>
+        <w:rPr>
+          <w:lang w:val="en-US"/>
+        </w:rPr>
+      </w:pPr>
+      <w:r>
+        <w:rPr>
+          <w:lang w:val="en-US"/>
+        </w:rPr>
+        <w:t>Author: Maxime BARRET &lt;maxime.barret@ensta-bretagne.org&gt;</w:t>
+      </w:r>
+    </w:p>
+    <w:p>
       <w:proofErr w:type="gramStart"/>
       <w:r>
+        <w:lastRenderedPageBreak/>
+        <w:t>Date:</w:t>
+      </w:r>
+      <w:proofErr w:type="gramEnd"/>
+      <w:r>
+        <w:t xml:space="preserve">   Mon Jun 8 10:11:40 2020 +0200</w:t>
+      </w:r>
+    </w:p>
+    <w:p/>
+    <w:p>
+      <w:r>
+        <w:t xml:space="preserve">    Animations </w:t>
+      </w:r>
+      <w:proofErr w:type="spellStart"/>
+      <w:r>
+        <w:t>Matplotlib</w:t>
+      </w:r>
+      <w:proofErr w:type="spellEnd"/>
+      <w:r>
+        <w:t xml:space="preserve"> du mouvement</w:t>
+      </w:r>
+    </w:p>
+    <w:p/>
+    <w:p>
+      <w:pPr>
+        <w:rPr>
+          <w:lang w:val="en-US"/>
+        </w:rPr>
+      </w:pPr>
+      <w:r>
+        <w:rPr>
+          <w:lang w:val="en-US"/>
+        </w:rPr>
+        <w:t>commit 44ecea3f6ccb7ccb281718dabe310c1c985900aa (master)</w:t>
+      </w:r>
+    </w:p>
+    <w:p>
+      <w:pPr>
+        <w:rPr>
+          <w:lang w:val="en-US"/>
+        </w:rPr>
+      </w:pPr>
+      <w:r>
+        <w:rPr>
+          <w:lang w:val="en-US"/>
+        </w:rPr>
+        <w:t>Author: Maxime BARRET &lt;maxime.barret@ensta-bretagne.org&gt;</w:t>
+      </w:r>
+    </w:p>
+    <w:p>
+      <w:proofErr w:type="gramStart"/>
+      <w:r>
+        <w:t>Date:</w:t>
+      </w:r>
+      <w:proofErr w:type="gramEnd"/>
+      <w:r>
+        <w:t xml:space="preserve">   Thu Jun 4 21:45:31 2020 +0200</w:t>
+      </w:r>
+    </w:p>
+    <w:p/>
+    <w:p>
+      <w:r>
+        <w:t xml:space="preserve">    Changer les signatures des fonctions, et </w:t>
+      </w:r>
+      <w:proofErr w:type="spellStart"/>
+      <w:r>
+        <w:t>economiser</w:t>
+      </w:r>
+      <w:proofErr w:type="spellEnd"/>
+      <w:r>
+        <w:t xml:space="preserve"> du temps de calcul TODO</w:t>
+      </w:r>
+    </w:p>
+    <w:p/>
+    <w:p>
+      <w:pPr>
+        <w:rPr>
+          <w:lang w:val="en-US"/>
+        </w:rPr>
+      </w:pPr>
+      <w:r>
+        <w:rPr>
+          <w:lang w:val="en-US"/>
+        </w:rPr>
+        <w:t>commit 7a1f4d477e94e1e6f9300d3877b4eece9f5425f6</w:t>
+      </w:r>
+    </w:p>
+    <w:p>
+      <w:pPr>
+        <w:rPr>
+          <w:lang w:val="en-US"/>
+        </w:rPr>
+      </w:pPr>
+      <w:r>
+        <w:rPr>
+          <w:lang w:val="en-US"/>
+        </w:rPr>
+        <w:t>Author: Maxime BARRET &lt;maxime.barret@ensta-bretagne.org&gt;</w:t>
+      </w:r>
+    </w:p>
+    <w:p>
+      <w:pPr>
+        <w:rPr>
+          <w:lang w:val="en-US"/>
+        </w:rPr>
+      </w:pPr>
+      <w:r>
+        <w:rPr>
+          <w:lang w:val="en-US"/>
+        </w:rPr>
+        <w:t>Date:   Thu Jun 4 21:44:44 2020 +0200</w:t>
+      </w:r>
+    </w:p>
+    <w:p>
+      <w:pPr>
+        <w:rPr>
+          <w:lang w:val="en-US"/>
+        </w:rPr>
+      </w:pPr>
+    </w:p>
+    <w:p>
+      <w:r>
+        <w:rPr>
+          <w:lang w:val="en-US"/>
+        </w:rPr>
+        <w:t xml:space="preserve">    </w:t>
+      </w:r>
+      <w:r>
+        <w:t xml:space="preserve">En </w:t>
+      </w:r>
+      <w:proofErr w:type="spellStart"/>
+      <w:r>
+        <w:t>reflexion</w:t>
+      </w:r>
+      <w:proofErr w:type="spellEnd"/>
+      <w:r>
+        <w:t xml:space="preserve"> sur le mouvement de la cible</w:t>
+      </w:r>
+    </w:p>
+    <w:p/>
+    <w:p>
+      <w:pPr>
+        <w:rPr>
+          <w:lang w:val="es-ES"/>
+        </w:rPr>
+      </w:pPr>
+      <w:proofErr w:type="spellStart"/>
+      <w:r>
+        <w:rPr>
+          <w:lang w:val="es-ES"/>
+        </w:rPr>
+        <w:t>commit</w:t>
+      </w:r>
+      <w:proofErr w:type="spellEnd"/>
+      <w:r>
+        <w:rPr>
+          <w:lang w:val="es-ES"/>
+        </w:rPr>
+        <w:t xml:space="preserve"> 0ee0380902e9e95fd77e9b116f01b0da3edd3e69 (</w:t>
+      </w:r>
+      <w:proofErr w:type="spellStart"/>
+      <w:r>
+        <w:rPr>
+          <w:lang w:val="es-ES"/>
+        </w:rPr>
+        <w:t>origin</w:t>
+      </w:r>
+      <w:proofErr w:type="spellEnd"/>
+      <w:r>
+        <w:rPr>
+          <w:lang w:val="es-ES"/>
+        </w:rPr>
+        <w:t>/</w:t>
+      </w:r>
+      <w:proofErr w:type="gramStart"/>
+      <w:r>
+        <w:rPr>
+          <w:lang w:val="es-ES"/>
+        </w:rPr>
+        <w:t>master</w:t>
+      </w:r>
+      <w:proofErr w:type="gramEnd"/>
+      <w:r>
+        <w:rPr>
+          <w:lang w:val="es-ES"/>
+        </w:rPr>
+        <w:t>)</w:t>
+      </w:r>
+    </w:p>
+    <w:p>
+      <w:pPr>
+        <w:rPr>
+          <w:lang w:val="es-ES"/>
+        </w:rPr>
+      </w:pPr>
+      <w:proofErr w:type="spellStart"/>
+      <w:r>
+        <w:rPr>
+          <w:lang w:val="es-ES"/>
+        </w:rPr>
         <w:t>Author</w:t>
       </w:r>
       <w:proofErr w:type="spellEnd"/>
       <w:r>
-        <w:t>:</w:t>
+        <w:rPr>
+          <w:lang w:val="es-ES"/>
+        </w:rPr>
+        <w:t>: Maxime BARRET &lt;maxime.barret@ensta-bretagne.org&gt;</w:t>
+      </w:r>
+    </w:p>
+    <w:p>
+      <w:proofErr w:type="gramStart"/>
+      <w:r>
+        <w:t>Date:</w:t>
       </w:r>
       <w:proofErr w:type="gramEnd"/>
       <w:r>
-        <w:t xml:space="preserve"> Maxime BARRET &lt;maxime.barret@ensta-bretagne.org&gt;</w:t>
+        <w:t xml:space="preserve">   Thu Jun 4 11:31:06 2020 +0200</w:t>
+      </w:r>
+    </w:p>
+    <w:p/>
+    <w:p>
+      <w:r>
+        <w:t xml:space="preserve">    Affichage des erreurs, et des non-détection</w:t>
+      </w:r>
+    </w:p>
+    <w:p/>
+    <w:p>
+      <w:pPr>
+        <w:rPr>
+          <w:lang w:val="en-US"/>
+        </w:rPr>
+      </w:pPr>
+      <w:r>
+        <w:rPr>
+          <w:lang w:val="en-US"/>
+        </w:rPr>
+        <w:t>commit 2b3fb7acaed8e4c136250f4087f7b9d9af96d6b1</w:t>
+      </w:r>
+    </w:p>
+    <w:p>
+      <w:pPr>
+        <w:rPr>
+          <w:lang w:val="en-US"/>
+        </w:rPr>
+      </w:pPr>
+      <w:r>
+        <w:rPr>
+          <w:lang w:val="en-US"/>
+        </w:rPr>
+        <w:t>Author: Maxime BARRET &lt;maxime.barret@ensta-bretagne.org&gt;</w:t>
       </w:r>
     </w:p>
     <w:p>
@@ -751,27 +1130,40 @@
       </w:r>
       <w:proofErr w:type="gramEnd"/>
       <w:r>
-        <w:t xml:space="preserve">   Mon Jun 8 16:11:01 2020 +0200</w:t>
-      </w:r>
-    </w:p>
-    <w:p/>
-    <w:p>
-      <w:r>
-        <w:t xml:space="preserve">    Début du rapport de stage</w:t>
-      </w:r>
-    </w:p>
-    <w:p/>
-    <w:p>
-      <w:pPr>
-        <w:rPr>
-          <w:lang w:val="en-US"/>
-        </w:rPr>
-      </w:pPr>
-      <w:r>
-        <w:rPr>
-          <w:lang w:val="en-US"/>
-        </w:rPr>
-        <w:t>commit d51a42e60df47c5efd996995d97f92690d4e7b7a</w:t>
+        <w:t xml:space="preserve">   Thu Jun 4 11:30:35 2020 +0200</w:t>
+      </w:r>
+    </w:p>
+    <w:p/>
+    <w:p>
+      <w:r>
+        <w:t xml:space="preserve">    recensera (plus tard) les différentes méthodes utilisées</w:t>
+      </w:r>
+    </w:p>
+    <w:p/>
+    <w:p>
+      <w:pPr>
+        <w:rPr>
+          <w:lang w:val="en-US"/>
+        </w:rPr>
+      </w:pPr>
+      <w:r>
+        <w:rPr>
+          <w:lang w:val="en-US"/>
+        </w:rPr>
+        <w:t>commit c79c5efe0ce3afb96e1159cb9586410b5170dc01</w:t>
+      </w:r>
+    </w:p>
+    <w:p>
+      <w:pPr>
+        <w:rPr>
+          <w:lang w:val="en-US"/>
+        </w:rPr>
+      </w:pPr>
+      <w:r>
+        <w:rPr>
+          <w:lang w:val="en-US"/>
+        </w:rPr>
+        <w:t>Merge: 9691b4b 2e3be6b</w:t>
       </w:r>
     </w:p>
     <w:p>
@@ -788,492 +1180,130 @@
       </w:r>
     </w:p>
     <w:p>
+      <w:pPr>
+        <w:rPr>
+          <w:lang w:val="en-US"/>
+        </w:rPr>
+      </w:pPr>
+      <w:r>
+        <w:rPr>
+          <w:lang w:val="en-US"/>
+        </w:rPr>
+        <w:t>Date:   Wed Jun 3 16:38:17 2020 +0200</w:t>
+      </w:r>
+    </w:p>
+    <w:p>
+      <w:pPr>
+        <w:rPr>
+          <w:lang w:val="en-US"/>
+        </w:rPr>
+      </w:pPr>
+    </w:p>
+    <w:p>
+      <w:pPr>
+        <w:rPr>
+          <w:lang w:val="en-US"/>
+        </w:rPr>
+      </w:pPr>
+      <w:r>
+        <w:rPr>
+          <w:lang w:val="en-US"/>
+        </w:rPr>
+        <w:t xml:space="preserve">    Merge branch 'master' of https://github.com/MaxENSTAB/Stage2A</w:t>
+      </w:r>
+    </w:p>
+    <w:p>
+      <w:pPr>
+        <w:rPr>
+          <w:lang w:val="en-US"/>
+        </w:rPr>
+      </w:pPr>
+    </w:p>
+    <w:p>
+      <w:pPr>
+        <w:rPr>
+          <w:lang w:val="en-US"/>
+        </w:rPr>
+      </w:pPr>
+      <w:r>
+        <w:rPr>
+          <w:lang w:val="en-US"/>
+        </w:rPr>
+        <w:t>commit 9691b4bae7f0e7c93daa844ce8874f5e7fe71206</w:t>
+      </w:r>
+    </w:p>
+    <w:p>
+      <w:pPr>
+        <w:rPr>
+          <w:lang w:val="en-US"/>
+        </w:rPr>
+      </w:pPr>
+      <w:r>
+        <w:rPr>
+          <w:lang w:val="en-US"/>
+        </w:rPr>
+        <w:t>Author: Maxime BARRET &lt;maxime.barret@ensta-bretagne.org&gt;</w:t>
+      </w:r>
+    </w:p>
+    <w:p>
       <w:proofErr w:type="gramStart"/>
       <w:r>
         <w:t>Date:</w:t>
       </w:r>
       <w:proofErr w:type="gramEnd"/>
       <w:r>
-        <w:t xml:space="preserve">   Mon Jun 8 16:03:00 2020 +0200</w:t>
-      </w:r>
-    </w:p>
-    <w:p/>
-    <w:p>
-      <w:r>
-        <w:t xml:space="preserve">    Animations </w:t>
+        <w:t xml:space="preserve">   </w:t>
       </w:r>
       <w:proofErr w:type="spellStart"/>
       <w:r>
-        <w:t>Matplotlib</w:t>
+        <w:t>Wed</w:t>
       </w:r>
       <w:proofErr w:type="spellEnd"/>
       <w:r>
-        <w:t xml:space="preserve"> + avertissement CPU</w:t>
-      </w:r>
-    </w:p>
-    <w:p/>
-    <w:p>
-      <w:pPr>
-        <w:rPr>
-          <w:lang w:val="en-US"/>
-        </w:rPr>
-      </w:pPr>
-      <w:r>
-        <w:rPr>
-          <w:lang w:val="en-US"/>
-        </w:rPr>
-        <w:t>commit d6c66ddaece83edddc2c640a3c5e8b9bba3fd33f</w:t>
-      </w:r>
-    </w:p>
-    <w:p>
-      <w:pPr>
-        <w:rPr>
-          <w:lang w:val="en-US"/>
-        </w:rPr>
-      </w:pPr>
-      <w:r>
-        <w:rPr>
-          <w:lang w:val="en-US"/>
-        </w:rPr>
-        <w:t>Author: Maxime BARRET &lt;maxime.barret@ensta-bretagne.org&gt;</w:t>
-      </w:r>
-    </w:p>
-    <w:p>
-      <w:proofErr w:type="gramStart"/>
-      <w:r>
-        <w:t>Date:</w:t>
-      </w:r>
-      <w:proofErr w:type="gramEnd"/>
-      <w:r>
-        <w:t xml:space="preserve">   Mon Jun 8 10:11:40 2020 +0200</w:t>
-      </w:r>
-    </w:p>
-    <w:p/>
-    <w:p>
-      <w:r>
-        <w:t xml:space="preserve">    Animations </w:t>
+        <w:t xml:space="preserve"> Jun 3 16:37:48 2020 +0200</w:t>
+      </w:r>
+    </w:p>
+    <w:p/>
+    <w:p>
+      <w:r>
+        <w:t xml:space="preserve">    Plusieurs méthodes de localisation de sources</w:t>
+      </w:r>
+    </w:p>
+    <w:p/>
+    <w:p>
+      <w:pPr>
+        <w:rPr>
+          <w:lang w:val="en-US"/>
+        </w:rPr>
+      </w:pPr>
+      <w:r>
+        <w:rPr>
+          <w:lang w:val="en-US"/>
+        </w:rPr>
+        <w:t>commit 2e3be6bace5f67012f5bb16d0832012183c6b32a</w:t>
+      </w:r>
+    </w:p>
+    <w:p>
+      <w:pPr>
+        <w:rPr>
+          <w:lang w:val="en-US"/>
+        </w:rPr>
+      </w:pPr>
+      <w:r>
+        <w:rPr>
+          <w:lang w:val="en-US"/>
+        </w:rPr>
+        <w:t xml:space="preserve">Author: </w:t>
       </w:r>
       <w:proofErr w:type="spellStart"/>
       <w:r>
-        <w:t>Matplotlib</w:t>
+        <w:rPr>
+          <w:lang w:val="en-US"/>
+        </w:rPr>
+        <w:t>MaxENSTAB</w:t>
       </w:r>
       <w:proofErr w:type="spellEnd"/>
       <w:r>
-        <w:t xml:space="preserve"> du mouvement</w:t>
-      </w:r>
-    </w:p>
-    <w:p/>
-    <w:p>
-      <w:pPr>
-        <w:rPr>
-          <w:lang w:val="en-US"/>
-        </w:rPr>
-      </w:pPr>
-      <w:r>
-        <w:rPr>
-          <w:lang w:val="en-US"/>
-        </w:rPr>
-        <w:t>commit 44ecea3f6ccb7ccb281718dabe310c1c985900aa (master)</w:t>
-      </w:r>
-    </w:p>
-    <w:p>
-      <w:pPr>
-        <w:rPr>
-          <w:lang w:val="en-US"/>
-        </w:rPr>
-      </w:pPr>
-      <w:r>
-        <w:rPr>
-          <w:lang w:val="en-US"/>
-        </w:rPr>
-        <w:t>Author: Maxime BARRET &lt;maxime.barret@ensta-bretagne.org&gt;</w:t>
-      </w:r>
-    </w:p>
-    <w:p>
-      <w:proofErr w:type="gramStart"/>
-      <w:r>
-        <w:t>Date:</w:t>
-      </w:r>
-      <w:proofErr w:type="gramEnd"/>
-      <w:r>
-        <w:t xml:space="preserve">   Thu Jun 4 21:45:31 2020 +0200</w:t>
-      </w:r>
-    </w:p>
-    <w:p/>
-    <w:p>
-      <w:r>
-        <w:t xml:space="preserve">    Changer les signatures des fonctions, et </w:t>
-      </w:r>
-      <w:proofErr w:type="spellStart"/>
-      <w:r>
-        <w:t>economiser</w:t>
-      </w:r>
-      <w:proofErr w:type="spellEnd"/>
-      <w:r>
-        <w:t xml:space="preserve"> du temps de calcul TODO</w:t>
-      </w:r>
-    </w:p>
-    <w:p/>
-    <w:p>
-      <w:pPr>
-        <w:rPr>
-          <w:lang w:val="en-US"/>
-        </w:rPr>
-      </w:pPr>
-      <w:r>
-        <w:rPr>
-          <w:lang w:val="en-US"/>
-        </w:rPr>
-        <w:t>commit 7a1f4d477e94e1e6f9300d3877b4eece9f5425f6</w:t>
-      </w:r>
-    </w:p>
-    <w:p>
-      <w:pPr>
-        <w:rPr>
-          <w:lang w:val="en-US"/>
-        </w:rPr>
-      </w:pPr>
-      <w:r>
-        <w:rPr>
-          <w:lang w:val="en-US"/>
-        </w:rPr>
-        <w:t>Author: Maxime BARRET &lt;maxime.barret@ensta-bretagne.org&gt;</w:t>
-      </w:r>
-    </w:p>
-    <w:p>
-      <w:pPr>
-        <w:rPr>
-          <w:lang w:val="en-US"/>
-        </w:rPr>
-      </w:pPr>
-      <w:r>
-        <w:rPr>
-          <w:lang w:val="en-US"/>
-        </w:rPr>
-        <w:t>Date:   Thu Jun 4 21:44:44 2020 +0200</w:t>
-      </w:r>
-    </w:p>
-    <w:p>
-      <w:pPr>
-        <w:rPr>
-          <w:lang w:val="en-US"/>
-        </w:rPr>
-      </w:pPr>
-    </w:p>
-    <w:p>
-      <w:r>
-        <w:rPr>
-          <w:lang w:val="en-US"/>
-        </w:rPr>
-        <w:t xml:space="preserve">    </w:t>
-      </w:r>
-      <w:r>
-        <w:t xml:space="preserve">En </w:t>
-      </w:r>
-      <w:proofErr w:type="spellStart"/>
-      <w:r>
-        <w:t>reflexion</w:t>
-      </w:r>
-      <w:proofErr w:type="spellEnd"/>
-      <w:r>
-        <w:t xml:space="preserve"> sur le mouvement de la cible</w:t>
-      </w:r>
-    </w:p>
-    <w:p/>
-    <w:p>
-      <w:pPr>
-        <w:rPr>
-          <w:lang w:val="es-ES"/>
-        </w:rPr>
-      </w:pPr>
-      <w:proofErr w:type="spellStart"/>
-      <w:r>
-        <w:rPr>
-          <w:lang w:val="es-ES"/>
-        </w:rPr>
-        <w:t>commit</w:t>
-      </w:r>
-      <w:proofErr w:type="spellEnd"/>
-      <w:r>
-        <w:rPr>
-          <w:lang w:val="es-ES"/>
-        </w:rPr>
-        <w:t xml:space="preserve"> 0ee0380902e9e95fd77e9b116f01b0da3edd3e69 (</w:t>
-      </w:r>
-      <w:proofErr w:type="spellStart"/>
-      <w:r>
-        <w:rPr>
-          <w:lang w:val="es-ES"/>
-        </w:rPr>
-        <w:t>origin</w:t>
-      </w:r>
-      <w:proofErr w:type="spellEnd"/>
-      <w:r>
-        <w:rPr>
-          <w:lang w:val="es-ES"/>
-        </w:rPr>
-        <w:t>/</w:t>
-      </w:r>
-      <w:proofErr w:type="gramStart"/>
-      <w:r>
-        <w:rPr>
-          <w:lang w:val="es-ES"/>
-        </w:rPr>
-        <w:t>master</w:t>
-      </w:r>
-      <w:proofErr w:type="gramEnd"/>
-      <w:r>
-        <w:rPr>
-          <w:lang w:val="es-ES"/>
-        </w:rPr>
-        <w:t>)</w:t>
-      </w:r>
-    </w:p>
-    <w:p>
-      <w:pPr>
-        <w:rPr>
-          <w:lang w:val="es-ES"/>
-        </w:rPr>
-      </w:pPr>
-      <w:proofErr w:type="spellStart"/>
-      <w:r>
-        <w:rPr>
-          <w:lang w:val="es-ES"/>
-        </w:rPr>
-        <w:t>Author</w:t>
-      </w:r>
-      <w:proofErr w:type="spellEnd"/>
-      <w:r>
-        <w:rPr>
-          <w:lang w:val="es-ES"/>
-        </w:rPr>
-        <w:t>: Maxime BARRET &lt;maxime.barret@ensta-bretagne.org&gt;</w:t>
-      </w:r>
-    </w:p>
-    <w:p>
-      <w:proofErr w:type="gramStart"/>
-      <w:r>
-        <w:t>Date:</w:t>
-      </w:r>
-      <w:proofErr w:type="gramEnd"/>
-      <w:r>
-        <w:t xml:space="preserve">   Thu Jun 4 11:31:06 2020 +0200</w:t>
-      </w:r>
-    </w:p>
-    <w:p/>
-    <w:p>
-      <w:r>
-        <w:t xml:space="preserve">    Affichage des erreurs, et des non-détection</w:t>
-      </w:r>
-    </w:p>
-    <w:p/>
-    <w:p>
-      <w:pPr>
-        <w:rPr>
-          <w:lang w:val="en-US"/>
-        </w:rPr>
-      </w:pPr>
-      <w:r>
-        <w:rPr>
-          <w:lang w:val="en-US"/>
-        </w:rPr>
-        <w:t>commit 2b3fb7acaed8e4c136250f4087f7b9d9af96d6b1</w:t>
-      </w:r>
-    </w:p>
-    <w:p>
-      <w:pPr>
-        <w:rPr>
-          <w:lang w:val="en-US"/>
-        </w:rPr>
-      </w:pPr>
-      <w:r>
-        <w:rPr>
-          <w:lang w:val="en-US"/>
-        </w:rPr>
-        <w:t>Author: Maxime BARRET &lt;maxime.barret@ensta-bretagne.org&gt;</w:t>
-      </w:r>
-    </w:p>
-    <w:p>
-      <w:proofErr w:type="gramStart"/>
-      <w:r>
-        <w:t>Date:</w:t>
-      </w:r>
-      <w:proofErr w:type="gramEnd"/>
-      <w:r>
-        <w:t xml:space="preserve">   Thu Jun 4 11:30:35 2020 +0200</w:t>
-      </w:r>
-    </w:p>
-    <w:p/>
-    <w:p>
-      <w:r>
-        <w:t xml:space="preserve">    recensera (plus tard) les différentes méthodes utilisées</w:t>
-      </w:r>
-    </w:p>
-    <w:p/>
-    <w:p>
-      <w:pPr>
-        <w:rPr>
-          <w:lang w:val="en-US"/>
-        </w:rPr>
-      </w:pPr>
-      <w:r>
-        <w:rPr>
-          <w:lang w:val="en-US"/>
-        </w:rPr>
-        <w:t>commit c79c5efe0ce3afb96e1159cb9586410b5170dc01</w:t>
-      </w:r>
-    </w:p>
-    <w:p>
-      <w:pPr>
-        <w:rPr>
-          <w:lang w:val="en-US"/>
-        </w:rPr>
-      </w:pPr>
-      <w:r>
-        <w:rPr>
-          <w:lang w:val="en-US"/>
-        </w:rPr>
-        <w:t>Merge: 9691b4b 2e3be6b</w:t>
-      </w:r>
-    </w:p>
-    <w:p>
-      <w:pPr>
-        <w:rPr>
-          <w:lang w:val="en-US"/>
-        </w:rPr>
-      </w:pPr>
-      <w:r>
-        <w:rPr>
-          <w:lang w:val="en-US"/>
-        </w:rPr>
-        <w:t>Author: Maxime BARRET &lt;maxime.barret@ensta-bretagne.org&gt;</w:t>
-      </w:r>
-    </w:p>
-    <w:p>
-      <w:pPr>
-        <w:rPr>
-          <w:lang w:val="en-US"/>
-        </w:rPr>
-      </w:pPr>
-      <w:r>
-        <w:rPr>
-          <w:lang w:val="en-US"/>
-        </w:rPr>
-        <w:t>Date:   Wed Jun 3 16:38:17 2020 +0200</w:t>
-      </w:r>
-    </w:p>
-    <w:p>
-      <w:pPr>
-        <w:rPr>
-          <w:lang w:val="en-US"/>
-        </w:rPr>
-      </w:pPr>
-    </w:p>
-    <w:p>
-      <w:pPr>
-        <w:rPr>
-          <w:lang w:val="en-US"/>
-        </w:rPr>
-      </w:pPr>
-      <w:r>
-        <w:rPr>
-          <w:lang w:val="en-US"/>
-        </w:rPr>
-        <w:t xml:space="preserve">    Merge branch 'master' of https://github.com/MaxENSTAB/Stage2A</w:t>
-      </w:r>
-    </w:p>
-    <w:p>
-      <w:pPr>
-        <w:rPr>
-          <w:lang w:val="en-US"/>
-        </w:rPr>
-      </w:pPr>
-    </w:p>
-    <w:p>
-      <w:pPr>
-        <w:rPr>
-          <w:lang w:val="en-US"/>
-        </w:rPr>
-      </w:pPr>
-      <w:r>
-        <w:rPr>
-          <w:lang w:val="en-US"/>
-        </w:rPr>
-        <w:t>commit 9691b4bae7f0e7c93daa844ce8874f5e7fe71206</w:t>
-      </w:r>
-    </w:p>
-    <w:p>
-      <w:pPr>
-        <w:rPr>
-          <w:lang w:val="en-US"/>
-        </w:rPr>
-      </w:pPr>
-      <w:r>
-        <w:rPr>
-          <w:lang w:val="en-US"/>
-        </w:rPr>
-        <w:t>Author: Maxime BARRET &lt;maxime.barret@ensta-bretagne.org&gt;</w:t>
-      </w:r>
-    </w:p>
-    <w:p>
-      <w:proofErr w:type="gramStart"/>
-      <w:r>
-        <w:t>Date:</w:t>
-      </w:r>
-      <w:proofErr w:type="gramEnd"/>
-      <w:r>
-        <w:t xml:space="preserve">   </w:t>
-      </w:r>
-      <w:proofErr w:type="spellStart"/>
-      <w:r>
-        <w:t>Wed</w:t>
-      </w:r>
-      <w:proofErr w:type="spellEnd"/>
-      <w:r>
-        <w:t xml:space="preserve"> Jun 3 16:37:48 2020 +0200</w:t>
-      </w:r>
-    </w:p>
-    <w:p/>
-    <w:p>
-      <w:r>
-        <w:t xml:space="preserve">    Plusieurs méthodes de localisation de sources</w:t>
-      </w:r>
-    </w:p>
-    <w:p/>
-    <w:p>
-      <w:pPr>
-        <w:rPr>
-          <w:lang w:val="en-US"/>
-        </w:rPr>
-      </w:pPr>
-      <w:r>
-        <w:rPr>
-          <w:lang w:val="en-US"/>
-        </w:rPr>
-        <w:t>commit 2e3be6bace5f67012f5bb16d0832012183c6b32a</w:t>
-      </w:r>
-    </w:p>
-    <w:p>
-      <w:pPr>
-        <w:rPr>
-          <w:lang w:val="en-US"/>
-        </w:rPr>
-      </w:pPr>
-      <w:r>
-        <w:rPr>
-          <w:lang w:val="en-US"/>
-        </w:rPr>
-        <w:t xml:space="preserve">Author: </w:t>
-      </w:r>
-      <w:proofErr w:type="spellStart"/>
-      <w:r>
-        <w:rPr>
-          <w:lang w:val="en-US"/>
-        </w:rPr>
-        <w:t>MaxENSTAB</w:t>
-      </w:r>
-      <w:proofErr w:type="spellEnd"/>
-      <w:r>
         <w:rPr>
           <w:lang w:val="en-US"/>
         </w:rPr>
@@ -1330,6 +1360,7 @@
         <w:rPr>
           <w:lang w:val="en-US"/>
         </w:rPr>
+        <w:lastRenderedPageBreak/>
         <w:t>commit 676c71b6c2762d679f673788291a349b8e7d880c</w:t>
       </w:r>
     </w:p>
@@ -1343,7 +1374,6 @@
         <w:rPr>
           <w:lang w:val="en-US"/>
         </w:rPr>
-        <w:lastRenderedPageBreak/>
         <w:t>Author: Maxime BARRET &lt;maxime.barret@ensta-bretagne.org&gt;</w:t>
       </w:r>
     </w:p>
@@ -2386,6 +2416,7 @@
     <w:lsdException w:name="HTML Sample" w:semiHidden="1" w:unhideWhenUsed="1"/>
     <w:lsdException w:name="HTML Typewriter" w:semiHidden="1" w:unhideWhenUsed="1"/>
     <w:lsdException w:name="HTML Variable" w:semiHidden="1" w:unhideWhenUsed="1"/>
+    <w:lsdException w:name="Normal Table" w:semiHidden="1" w:unhideWhenUsed="1"/>
     <w:lsdException w:name="annotation subject" w:semiHidden="1" w:unhideWhenUsed="1"/>
     <w:lsdException w:name="No List" w:semiHidden="1" w:unhideWhenUsed="1"/>
     <w:lsdException w:name="Outline List 1" w:semiHidden="1" w:unhideWhenUsed="1"/>
@@ -2432,8 +2463,10 @@
     <w:lsdException w:name="Table Subtle 2" w:semiHidden="1" w:unhideWhenUsed="1"/>
     <w:lsdException w:name="Table Web 1" w:semiHidden="1" w:unhideWhenUsed="1"/>
     <w:lsdException w:name="Table Web 2" w:semiHidden="1" w:unhideWhenUsed="1"/>
+    <w:lsdException w:name="Table Web 3" w:semiHidden="1" w:unhideWhenUsed="1"/>
     <w:lsdException w:name="Balloon Text" w:semiHidden="1" w:unhideWhenUsed="1"/>
     <w:lsdException w:name="Table Grid" w:uiPriority="39"/>
+    <w:lsdException w:name="Table Theme" w:semiHidden="1" w:unhideWhenUsed="1"/>
     <w:lsdException w:name="Placeholder Text" w:semiHidden="1"/>
     <w:lsdException w:name="No Spacing" w:uiPriority="1" w:qFormat="1"/>
     <w:lsdException w:name="Light Shading" w:uiPriority="60"/>

</xml_diff>

<commit_message>
Séparation en plusieurs fichiers, plus emission
</commit_message>
<xml_diff>
--- a/Suivi du travail effectué.docx
+++ b/Suivi du travail effectué.docx
@@ -364,13 +364,22 @@
         <w:t xml:space="preserve">Git : création de la branche, et adaptation du code pour coller aux nouvelles variables et fonctionnalités. </w:t>
       </w:r>
       <w:r>
-        <w:t xml:space="preserve">J’ai quand même eu des soucis </w:t>
-      </w:r>
-    </w:p>
-    <w:p/>
-    <w:p>
-      <w:r>
-        <w:t xml:space="preserve">J’ai aussi commencé ce journal de bord, afin de garder une trace écrite de mes journées de travail, et servir de base à mon rapport. Le log de mon Git permet aussi de retracer toutes les actions que j’ai effectué. Grâce aux commentaires de chaque commit, je peux retracer ma progression et mes problèmes. </w:t>
+        <w:t>J’ai quand même eu des soucis</w:t>
+      </w:r>
+      <w:r>
+        <w:t xml:space="preserve">, étant donné que je suis utilisateur débutant, mais tout fonctionne normalement. </w:t>
+      </w:r>
+    </w:p>
+    <w:p/>
+    <w:p>
+      <w:r>
+        <w:t xml:space="preserve">J’ai aussi commencé ce journal de bord, afin de garder une trace écrite de mes journées de travail, et servir de base à mon rapport. Le log de mon Git permet aussi de retracer toutes les actions </w:t>
+      </w:r>
+      <w:r>
+        <w:t>effectuées</w:t>
+      </w:r>
+      <w:r>
+        <w:t xml:space="preserve">. Grâce aux commentaires de chaque commit, je peux retracer ma progression et mes problèmes. </w:t>
       </w:r>
     </w:p>
     <w:p/>
@@ -400,1310 +409,17 @@
       <w:r>
         <w:t xml:space="preserve">, et N310 de NI. </w:t>
       </w:r>
-    </w:p>
-    <w:p/>
-    <w:p/>
-    <w:p/>
-    <w:p/>
-    <w:p/>
-    <w:p/>
-    <w:p/>
-    <w:p/>
-    <w:p/>
-    <w:p/>
-    <w:p>
-      <w:pPr>
-        <w:pStyle w:val="Titre1"/>
-        <w:rPr>
-          <w:lang w:val="en-US"/>
-        </w:rPr>
-      </w:pPr>
-      <w:r>
-        <w:rPr>
-          <w:lang w:val="en-US"/>
-        </w:rPr>
-        <w:t>Git log</w:t>
-      </w:r>
-    </w:p>
-    <w:p>
-      <w:pPr>
-        <w:rPr>
-          <w:lang w:val="en-US"/>
-        </w:rPr>
-      </w:pPr>
-    </w:p>
-    <w:p>
-      <w:pPr>
-        <w:rPr>
-          <w:lang w:val="en-US"/>
-        </w:rPr>
-      </w:pPr>
-    </w:p>
-    <w:p>
-      <w:pPr>
-        <w:rPr>
-          <w:lang w:val="en-US"/>
-        </w:rPr>
-      </w:pPr>
-      <w:r>
-        <w:rPr>
-          <w:lang w:val="en-US"/>
-        </w:rPr>
-        <w:t>commit 905f40298a59b654c763d0b0cf432ecc9575c874 (HEAD -&gt; emission, origin/emission)</w:t>
-      </w:r>
-    </w:p>
-    <w:p>
-      <w:pPr>
-        <w:rPr>
-          <w:lang w:val="en-US"/>
-        </w:rPr>
-      </w:pPr>
-      <w:r>
-        <w:rPr>
-          <w:lang w:val="en-US"/>
-        </w:rPr>
-        <w:t>Author: Maxime BARRET &lt;maxime.barret@ensta-bretagne.org&gt;</w:t>
-      </w:r>
-    </w:p>
-    <w:p>
-      <w:pPr>
-        <w:rPr>
-          <w:lang w:val="en-US"/>
-        </w:rPr>
-      </w:pPr>
-      <w:r>
-        <w:rPr>
-          <w:lang w:val="en-US"/>
-        </w:rPr>
-        <w:t>Date:   Tue Jun 9 13:54:41 2020 +0200</w:t>
-      </w:r>
-    </w:p>
-    <w:p>
-      <w:pPr>
-        <w:rPr>
-          <w:lang w:val="en-US"/>
-        </w:rPr>
-      </w:pPr>
-    </w:p>
-    <w:p>
-      <w:pPr>
-        <w:rPr>
-          <w:lang w:val="en-US"/>
-        </w:rPr>
-      </w:pPr>
-      <w:r>
-        <w:rPr>
-          <w:lang w:val="en-US"/>
-        </w:rPr>
-        <w:lastRenderedPageBreak/>
-        <w:t xml:space="preserve">    PCBF </w:t>
-      </w:r>
-      <w:proofErr w:type="spellStart"/>
-      <w:r>
-        <w:rPr>
-          <w:lang w:val="en-US"/>
-        </w:rPr>
-        <w:t>normalisé</w:t>
-      </w:r>
-      <w:proofErr w:type="spellEnd"/>
-    </w:p>
-    <w:p>
-      <w:pPr>
-        <w:rPr>
-          <w:lang w:val="en-US"/>
-        </w:rPr>
-      </w:pPr>
-    </w:p>
-    <w:p>
-      <w:pPr>
-        <w:rPr>
-          <w:lang w:val="en-US"/>
-        </w:rPr>
-      </w:pPr>
-      <w:r>
-        <w:rPr>
-          <w:lang w:val="en-US"/>
-        </w:rPr>
-        <w:t>commit a9a9a0dd6148b972f082fd2a8f9b670586214689</w:t>
-      </w:r>
-    </w:p>
-    <w:p>
-      <w:pPr>
-        <w:rPr>
-          <w:lang w:val="en-US"/>
-        </w:rPr>
-      </w:pPr>
-      <w:r>
-        <w:rPr>
-          <w:lang w:val="en-US"/>
-        </w:rPr>
-        <w:t>Author: Maxime BARRET &lt;maxime.barret@ensta-bretagne.org&gt;</w:t>
-      </w:r>
-    </w:p>
-    <w:p>
-      <w:proofErr w:type="gramStart"/>
-      <w:r>
-        <w:t>Date:</w:t>
-      </w:r>
-      <w:proofErr w:type="gramEnd"/>
-      <w:r>
-        <w:t xml:space="preserve">   Tue Jun 9 13:54:21 2020 +0200</w:t>
-      </w:r>
-    </w:p>
-    <w:p/>
-    <w:p>
-      <w:r>
-        <w:t xml:space="preserve">    Meilleure vision de la situation + angles </w:t>
-      </w:r>
-      <w:proofErr w:type="spellStart"/>
-      <w:r>
-        <w:t>coherents</w:t>
-      </w:r>
-      <w:proofErr w:type="spellEnd"/>
-    </w:p>
-    <w:p/>
-    <w:p>
-      <w:pPr>
-        <w:rPr>
-          <w:lang w:val="en-US"/>
-        </w:rPr>
-      </w:pPr>
-      <w:r>
-        <w:rPr>
-          <w:lang w:val="en-US"/>
-        </w:rPr>
-        <w:t>commit 0ca655c45beaa9bc84c78cd9153ddff6f6ff78a6</w:t>
-      </w:r>
-    </w:p>
-    <w:p>
-      <w:pPr>
-        <w:rPr>
-          <w:lang w:val="en-US"/>
-        </w:rPr>
-      </w:pPr>
-      <w:r>
-        <w:rPr>
-          <w:lang w:val="en-US"/>
-        </w:rPr>
-        <w:t>Author: Maxime BARRET &lt;maxime.barret@ensta-bretagne.org&gt;</w:t>
-      </w:r>
-    </w:p>
-    <w:p>
-      <w:proofErr w:type="gramStart"/>
-      <w:r>
-        <w:t>Date:</w:t>
-      </w:r>
-      <w:proofErr w:type="gramEnd"/>
-      <w:r>
-        <w:t xml:space="preserve">   Tue Jun 9 13:52:21 2020 +0200</w:t>
-      </w:r>
-    </w:p>
-    <w:p/>
-    <w:p>
-      <w:r>
-        <w:t xml:space="preserve">    PCBF modifié pour affichage normalisé</w:t>
-      </w:r>
-    </w:p>
-    <w:p/>
-    <w:p>
-      <w:pPr>
-        <w:rPr>
-          <w:lang w:val="en-US"/>
-        </w:rPr>
-      </w:pPr>
-      <w:r>
-        <w:rPr>
-          <w:lang w:val="en-US"/>
-        </w:rPr>
-        <w:t>commit c43954a2218700321a23bf4facc19023d2843ba6</w:t>
-      </w:r>
-    </w:p>
-    <w:p>
-      <w:pPr>
-        <w:rPr>
-          <w:lang w:val="en-US"/>
-        </w:rPr>
-      </w:pPr>
-      <w:r>
-        <w:rPr>
-          <w:lang w:val="en-US"/>
-        </w:rPr>
-        <w:t>Author: Maxime BARRET &lt;maxime.barret@ensta-bretagne.org&gt;</w:t>
-      </w:r>
-    </w:p>
-    <w:p>
-      <w:proofErr w:type="gramStart"/>
-      <w:r>
-        <w:t>Date:</w:t>
-      </w:r>
-      <w:proofErr w:type="gramEnd"/>
-      <w:r>
-        <w:t xml:space="preserve">   Tue Jun 9 09:37:28 2020 +0200</w:t>
-      </w:r>
-    </w:p>
-    <w:p/>
-    <w:p>
-      <w:r>
-        <w:t xml:space="preserve">    Changement de signature + ajout Doppler dans le signal</w:t>
-      </w:r>
-    </w:p>
-    <w:p/>
-    <w:p>
-      <w:pPr>
-        <w:rPr>
-          <w:lang w:val="en-US"/>
-        </w:rPr>
-      </w:pPr>
-      <w:r>
-        <w:rPr>
-          <w:lang w:val="en-US"/>
-        </w:rPr>
-        <w:t>commit d4a6d1f99489fca5ad655e398855a76237430759</w:t>
-      </w:r>
-    </w:p>
-    <w:p>
-      <w:pPr>
-        <w:rPr>
-          <w:lang w:val="en-US"/>
-        </w:rPr>
-      </w:pPr>
-      <w:r>
-        <w:rPr>
-          <w:lang w:val="en-US"/>
-        </w:rPr>
-        <w:t>Author: Maxime BARRET &lt;maxime.barret@ensta-bretagne.org&gt;</w:t>
-      </w:r>
-    </w:p>
-    <w:p>
-      <w:proofErr w:type="gramStart"/>
-      <w:r>
-        <w:t>Date:</w:t>
-      </w:r>
-      <w:proofErr w:type="gramEnd"/>
-      <w:r>
-        <w:t xml:space="preserve">   Tue Jun 9 09:17:53 2020 +0200</w:t>
-      </w:r>
-    </w:p>
-    <w:p/>
-    <w:p>
-      <w:r>
-        <w:t xml:space="preserve">    Changement de la signature des fonctions, introduction un doppler dans la fréquence du signal émis par </w:t>
-      </w:r>
-      <w:proofErr w:type="gramStart"/>
-      <w:r>
-        <w:t>les radar</w:t>
-      </w:r>
-      <w:proofErr w:type="gramEnd"/>
-    </w:p>
-    <w:p/>
-    <w:p>
-      <w:pPr>
-        <w:rPr>
-          <w:lang w:val="en-US"/>
-        </w:rPr>
-      </w:pPr>
-      <w:r>
-        <w:rPr>
-          <w:lang w:val="en-US"/>
-        </w:rPr>
-        <w:t>commit ecd04a6121f30b4b3779d6ff1aea68c6f2673938</w:t>
-      </w:r>
-    </w:p>
-    <w:p>
-      <w:pPr>
-        <w:rPr>
-          <w:lang w:val="en-US"/>
-        </w:rPr>
-      </w:pPr>
-      <w:r>
-        <w:rPr>
-          <w:lang w:val="en-US"/>
-        </w:rPr>
-        <w:t>Author: Maxime BARRET &lt;maxime.barret@ensta-bretagne.org&gt;</w:t>
-      </w:r>
-    </w:p>
-    <w:p>
-      <w:proofErr w:type="gramStart"/>
-      <w:r>
-        <w:t>Date:</w:t>
-      </w:r>
-      <w:proofErr w:type="gramEnd"/>
-      <w:r>
-        <w:t xml:space="preserve">   Mon Jun 8 16:15:57 2020 +0200</w:t>
-      </w:r>
-    </w:p>
-    <w:p/>
-    <w:p>
-      <w:r>
-        <w:t xml:space="preserve">    base du 8/06 pour débuter : analyse du signal reçu pour </w:t>
-      </w:r>
-      <w:proofErr w:type="spellStart"/>
-      <w:r>
-        <w:t>ré-émission</w:t>
-      </w:r>
-      <w:proofErr w:type="spellEnd"/>
-      <w:r>
-        <w:t xml:space="preserve"> destructive</w:t>
-      </w:r>
-    </w:p>
-    <w:p/>
-    <w:p>
-      <w:r>
-        <w:t>commit 439efa9e261c1a6dcf63acacb3b62852d6590b5f (</w:t>
-      </w:r>
-      <w:proofErr w:type="spellStart"/>
-      <w:r>
-        <w:t>origin</w:t>
-      </w:r>
-      <w:proofErr w:type="spellEnd"/>
-      <w:r>
-        <w:t>/mouvement, mouvement)</w:t>
-      </w:r>
-    </w:p>
-    <w:p>
-      <w:pPr>
-        <w:rPr>
-          <w:lang w:val="en-US"/>
-        </w:rPr>
-      </w:pPr>
-      <w:r>
-        <w:rPr>
-          <w:lang w:val="en-US"/>
-        </w:rPr>
-        <w:t>Author: Maxime BARRET &lt;maxime.barret@ensta-bretagne.org&gt;</w:t>
-      </w:r>
-    </w:p>
-    <w:p>
-      <w:proofErr w:type="gramStart"/>
-      <w:r>
-        <w:t>Date:</w:t>
-      </w:r>
-      <w:proofErr w:type="gramEnd"/>
-      <w:r>
-        <w:t xml:space="preserve">   Mon Jun 8 16:11:01 2020 +0200</w:t>
-      </w:r>
-    </w:p>
-    <w:p/>
-    <w:p>
-      <w:r>
-        <w:t xml:space="preserve">    Début du rapport de stage</w:t>
-      </w:r>
-    </w:p>
-    <w:p/>
-    <w:p>
-      <w:pPr>
-        <w:rPr>
-          <w:lang w:val="en-US"/>
-        </w:rPr>
-      </w:pPr>
-      <w:r>
-        <w:rPr>
-          <w:lang w:val="en-US"/>
-        </w:rPr>
-        <w:t>commit d51a42e60df47c5efd996995d97f92690d4e7b7a</w:t>
-      </w:r>
-    </w:p>
-    <w:p>
-      <w:pPr>
-        <w:rPr>
-          <w:lang w:val="en-US"/>
-        </w:rPr>
-      </w:pPr>
-      <w:r>
-        <w:rPr>
-          <w:lang w:val="en-US"/>
-        </w:rPr>
-        <w:t>Author: Maxime BARRET &lt;maxime.barret@ensta-bretagne.org&gt;</w:t>
-      </w:r>
-    </w:p>
-    <w:p>
-      <w:proofErr w:type="gramStart"/>
-      <w:r>
-        <w:t>Date:</w:t>
-      </w:r>
-      <w:proofErr w:type="gramEnd"/>
-      <w:r>
-        <w:t xml:space="preserve">   Mon Jun 8 16:03:00 2020 +0200</w:t>
-      </w:r>
-    </w:p>
-    <w:p/>
-    <w:p>
-      <w:r>
-        <w:t xml:space="preserve">    Animations </w:t>
-      </w:r>
-      <w:proofErr w:type="spellStart"/>
-      <w:r>
-        <w:t>Matplotlib</w:t>
-      </w:r>
-      <w:proofErr w:type="spellEnd"/>
-      <w:r>
-        <w:t xml:space="preserve"> + avertissement CPU</w:t>
-      </w:r>
-    </w:p>
-    <w:p/>
-    <w:p>
-      <w:pPr>
-        <w:rPr>
-          <w:lang w:val="en-US"/>
-        </w:rPr>
-      </w:pPr>
-      <w:r>
-        <w:rPr>
-          <w:lang w:val="en-US"/>
-        </w:rPr>
-        <w:t>commit d6c66ddaece83edddc2c640a3c5e8b9bba3fd33f</w:t>
-      </w:r>
-    </w:p>
-    <w:p>
-      <w:pPr>
-        <w:rPr>
-          <w:lang w:val="en-US"/>
-        </w:rPr>
-      </w:pPr>
-      <w:r>
-        <w:rPr>
-          <w:lang w:val="en-US"/>
-        </w:rPr>
-        <w:t>Author: Maxime BARRET &lt;maxime.barret@ensta-bretagne.org&gt;</w:t>
-      </w:r>
-    </w:p>
-    <w:p>
-      <w:proofErr w:type="gramStart"/>
-      <w:r>
-        <w:lastRenderedPageBreak/>
-        <w:t>Date:</w:t>
-      </w:r>
-      <w:proofErr w:type="gramEnd"/>
-      <w:r>
-        <w:t xml:space="preserve">   Mon Jun 8 10:11:40 2020 +0200</w:t>
-      </w:r>
-    </w:p>
-    <w:p/>
-    <w:p>
-      <w:r>
-        <w:t xml:space="preserve">    Animations </w:t>
-      </w:r>
-      <w:proofErr w:type="spellStart"/>
-      <w:r>
-        <w:t>Matplotlib</w:t>
-      </w:r>
-      <w:proofErr w:type="spellEnd"/>
-      <w:r>
-        <w:t xml:space="preserve"> du mouvement</w:t>
-      </w:r>
-    </w:p>
-    <w:p/>
-    <w:p>
-      <w:pPr>
-        <w:rPr>
-          <w:lang w:val="en-US"/>
-        </w:rPr>
-      </w:pPr>
-      <w:r>
-        <w:rPr>
-          <w:lang w:val="en-US"/>
-        </w:rPr>
-        <w:t>commit 44ecea3f6ccb7ccb281718dabe310c1c985900aa (master)</w:t>
-      </w:r>
-    </w:p>
-    <w:p>
-      <w:pPr>
-        <w:rPr>
-          <w:lang w:val="en-US"/>
-        </w:rPr>
-      </w:pPr>
-      <w:r>
-        <w:rPr>
-          <w:lang w:val="en-US"/>
-        </w:rPr>
-        <w:t>Author: Maxime BARRET &lt;maxime.barret@ensta-bretagne.org&gt;</w:t>
-      </w:r>
-    </w:p>
-    <w:p>
-      <w:proofErr w:type="gramStart"/>
-      <w:r>
-        <w:t>Date:</w:t>
-      </w:r>
-      <w:proofErr w:type="gramEnd"/>
-      <w:r>
-        <w:t xml:space="preserve">   Thu Jun 4 21:45:31 2020 +0200</w:t>
-      </w:r>
-    </w:p>
-    <w:p/>
-    <w:p>
-      <w:r>
-        <w:t xml:space="preserve">    Changer les signatures des fonctions, et </w:t>
-      </w:r>
-      <w:proofErr w:type="spellStart"/>
-      <w:r>
-        <w:t>economiser</w:t>
-      </w:r>
-      <w:proofErr w:type="spellEnd"/>
-      <w:r>
-        <w:t xml:space="preserve"> du temps de calcul TODO</w:t>
-      </w:r>
-    </w:p>
-    <w:p/>
-    <w:p>
-      <w:pPr>
-        <w:rPr>
-          <w:lang w:val="en-US"/>
-        </w:rPr>
-      </w:pPr>
-      <w:r>
-        <w:rPr>
-          <w:lang w:val="en-US"/>
-        </w:rPr>
-        <w:t>commit 7a1f4d477e94e1e6f9300d3877b4eece9f5425f6</w:t>
-      </w:r>
-    </w:p>
-    <w:p>
-      <w:pPr>
-        <w:rPr>
-          <w:lang w:val="en-US"/>
-        </w:rPr>
-      </w:pPr>
-      <w:r>
-        <w:rPr>
-          <w:lang w:val="en-US"/>
-        </w:rPr>
-        <w:t>Author: Maxime BARRET &lt;maxime.barret@ensta-bretagne.org&gt;</w:t>
-      </w:r>
-    </w:p>
-    <w:p>
-      <w:pPr>
-        <w:rPr>
-          <w:lang w:val="en-US"/>
-        </w:rPr>
-      </w:pPr>
-      <w:r>
-        <w:rPr>
-          <w:lang w:val="en-US"/>
-        </w:rPr>
-        <w:t>Date:   Thu Jun 4 21:44:44 2020 +0200</w:t>
-      </w:r>
-    </w:p>
-    <w:p>
-      <w:pPr>
-        <w:rPr>
-          <w:lang w:val="en-US"/>
-        </w:rPr>
-      </w:pPr>
-    </w:p>
-    <w:p>
-      <w:r>
-        <w:rPr>
-          <w:lang w:val="en-US"/>
-        </w:rPr>
-        <w:t xml:space="preserve">    </w:t>
-      </w:r>
-      <w:r>
-        <w:t xml:space="preserve">En </w:t>
-      </w:r>
-      <w:proofErr w:type="spellStart"/>
-      <w:r>
-        <w:t>reflexion</w:t>
-      </w:r>
-      <w:proofErr w:type="spellEnd"/>
-      <w:r>
-        <w:t xml:space="preserve"> sur le mouvement de la cible</w:t>
-      </w:r>
-    </w:p>
-    <w:p/>
-    <w:p>
-      <w:pPr>
-        <w:rPr>
-          <w:lang w:val="es-ES"/>
-        </w:rPr>
-      </w:pPr>
-      <w:proofErr w:type="spellStart"/>
-      <w:r>
-        <w:rPr>
-          <w:lang w:val="es-ES"/>
-        </w:rPr>
-        <w:t>commit</w:t>
-      </w:r>
-      <w:proofErr w:type="spellEnd"/>
-      <w:r>
-        <w:rPr>
-          <w:lang w:val="es-ES"/>
-        </w:rPr>
-        <w:t xml:space="preserve"> 0ee0380902e9e95fd77e9b116f01b0da3edd3e69 (</w:t>
-      </w:r>
-      <w:proofErr w:type="spellStart"/>
-      <w:r>
-        <w:rPr>
-          <w:lang w:val="es-ES"/>
-        </w:rPr>
-        <w:t>origin</w:t>
-      </w:r>
-      <w:proofErr w:type="spellEnd"/>
-      <w:r>
-        <w:rPr>
-          <w:lang w:val="es-ES"/>
-        </w:rPr>
-        <w:t>/</w:t>
-      </w:r>
-      <w:proofErr w:type="gramStart"/>
-      <w:r>
-        <w:rPr>
-          <w:lang w:val="es-ES"/>
-        </w:rPr>
-        <w:t>master</w:t>
-      </w:r>
-      <w:proofErr w:type="gramEnd"/>
-      <w:r>
-        <w:rPr>
-          <w:lang w:val="es-ES"/>
-        </w:rPr>
-        <w:t>)</w:t>
-      </w:r>
-    </w:p>
-    <w:p>
-      <w:pPr>
-        <w:rPr>
-          <w:lang w:val="es-ES"/>
-        </w:rPr>
-      </w:pPr>
-      <w:proofErr w:type="spellStart"/>
-      <w:r>
-        <w:rPr>
-          <w:lang w:val="es-ES"/>
-        </w:rPr>
-        <w:t>Author</w:t>
-      </w:r>
-      <w:proofErr w:type="spellEnd"/>
-      <w:r>
-        <w:rPr>
-          <w:lang w:val="es-ES"/>
-        </w:rPr>
-        <w:t>: Maxime BARRET &lt;maxime.barret@ensta-bretagne.org&gt;</w:t>
-      </w:r>
-    </w:p>
-    <w:p>
-      <w:proofErr w:type="gramStart"/>
-      <w:r>
-        <w:t>Date:</w:t>
-      </w:r>
-      <w:proofErr w:type="gramEnd"/>
-      <w:r>
-        <w:t xml:space="preserve">   Thu Jun 4 11:31:06 2020 +0200</w:t>
-      </w:r>
-    </w:p>
-    <w:p/>
-    <w:p>
-      <w:r>
-        <w:t xml:space="preserve">    Affichage des erreurs, et des non-détection</w:t>
-      </w:r>
-    </w:p>
-    <w:p/>
-    <w:p>
-      <w:pPr>
-        <w:rPr>
-          <w:lang w:val="en-US"/>
-        </w:rPr>
-      </w:pPr>
-      <w:r>
-        <w:rPr>
-          <w:lang w:val="en-US"/>
-        </w:rPr>
-        <w:t>commit 2b3fb7acaed8e4c136250f4087f7b9d9af96d6b1</w:t>
-      </w:r>
-    </w:p>
-    <w:p>
-      <w:pPr>
-        <w:rPr>
-          <w:lang w:val="en-US"/>
-        </w:rPr>
-      </w:pPr>
-      <w:r>
-        <w:rPr>
-          <w:lang w:val="en-US"/>
-        </w:rPr>
-        <w:t>Author: Maxime BARRET &lt;maxime.barret@ensta-bretagne.org&gt;</w:t>
-      </w:r>
-    </w:p>
-    <w:p>
-      <w:proofErr w:type="gramStart"/>
-      <w:r>
-        <w:t>Date:</w:t>
-      </w:r>
-      <w:proofErr w:type="gramEnd"/>
-      <w:r>
-        <w:t xml:space="preserve">   Thu Jun 4 11:30:35 2020 +0200</w:t>
-      </w:r>
-    </w:p>
-    <w:p/>
-    <w:p>
-      <w:r>
-        <w:t xml:space="preserve">    recensera (plus tard) les différentes méthodes utilisées</w:t>
-      </w:r>
-    </w:p>
-    <w:p/>
-    <w:p>
-      <w:pPr>
-        <w:rPr>
-          <w:lang w:val="en-US"/>
-        </w:rPr>
-      </w:pPr>
-      <w:r>
-        <w:rPr>
-          <w:lang w:val="en-US"/>
-        </w:rPr>
-        <w:t>commit c79c5efe0ce3afb96e1159cb9586410b5170dc01</w:t>
-      </w:r>
-    </w:p>
-    <w:p>
-      <w:pPr>
-        <w:rPr>
-          <w:lang w:val="en-US"/>
-        </w:rPr>
-      </w:pPr>
-      <w:r>
-        <w:rPr>
-          <w:lang w:val="en-US"/>
-        </w:rPr>
-        <w:t>Merge: 9691b4b 2e3be6b</w:t>
-      </w:r>
-    </w:p>
-    <w:p>
-      <w:pPr>
-        <w:rPr>
-          <w:lang w:val="en-US"/>
-        </w:rPr>
-      </w:pPr>
-      <w:r>
-        <w:rPr>
-          <w:lang w:val="en-US"/>
-        </w:rPr>
-        <w:t>Author: Maxime BARRET &lt;maxime.barret@ensta-bretagne.org&gt;</w:t>
-      </w:r>
-    </w:p>
-    <w:p>
-      <w:pPr>
-        <w:rPr>
-          <w:lang w:val="en-US"/>
-        </w:rPr>
-      </w:pPr>
-      <w:r>
-        <w:rPr>
-          <w:lang w:val="en-US"/>
-        </w:rPr>
-        <w:t>Date:   Wed Jun 3 16:38:17 2020 +0200</w:t>
-      </w:r>
-    </w:p>
-    <w:p>
-      <w:pPr>
-        <w:rPr>
-          <w:lang w:val="en-US"/>
-        </w:rPr>
-      </w:pPr>
-    </w:p>
-    <w:p>
-      <w:pPr>
-        <w:rPr>
-          <w:lang w:val="en-US"/>
-        </w:rPr>
-      </w:pPr>
-      <w:r>
-        <w:rPr>
-          <w:lang w:val="en-US"/>
-        </w:rPr>
-        <w:t xml:space="preserve">    Merge branch 'master' of https://github.com/MaxENSTAB/Stage2A</w:t>
-      </w:r>
-    </w:p>
-    <w:p>
-      <w:pPr>
-        <w:rPr>
-          <w:lang w:val="en-US"/>
-        </w:rPr>
-      </w:pPr>
-    </w:p>
-    <w:p>
-      <w:pPr>
-        <w:rPr>
-          <w:lang w:val="en-US"/>
-        </w:rPr>
-      </w:pPr>
-      <w:r>
-        <w:rPr>
-          <w:lang w:val="en-US"/>
-        </w:rPr>
-        <w:t>commit 9691b4bae7f0e7c93daa844ce8874f5e7fe71206</w:t>
-      </w:r>
-    </w:p>
-    <w:p>
-      <w:pPr>
-        <w:rPr>
-          <w:lang w:val="en-US"/>
-        </w:rPr>
-      </w:pPr>
-      <w:r>
-        <w:rPr>
-          <w:lang w:val="en-US"/>
-        </w:rPr>
-        <w:t>Author: Maxime BARRET &lt;maxime.barret@ensta-bretagne.org&gt;</w:t>
-      </w:r>
-    </w:p>
-    <w:p>
-      <w:proofErr w:type="gramStart"/>
-      <w:r>
-        <w:t>Date:</w:t>
-      </w:r>
-      <w:proofErr w:type="gramEnd"/>
-      <w:r>
-        <w:t xml:space="preserve">   </w:t>
-      </w:r>
-      <w:proofErr w:type="spellStart"/>
-      <w:r>
-        <w:t>Wed</w:t>
-      </w:r>
-      <w:proofErr w:type="spellEnd"/>
-      <w:r>
-        <w:t xml:space="preserve"> Jun 3 16:37:48 2020 +0200</w:t>
-      </w:r>
-    </w:p>
-    <w:p/>
-    <w:p>
-      <w:r>
-        <w:t xml:space="preserve">    Plusieurs méthodes de localisation de sources</w:t>
-      </w:r>
-    </w:p>
-    <w:p/>
-    <w:p>
-      <w:pPr>
-        <w:rPr>
-          <w:lang w:val="en-US"/>
-        </w:rPr>
-      </w:pPr>
-      <w:r>
-        <w:rPr>
-          <w:lang w:val="en-US"/>
-        </w:rPr>
-        <w:t>commit 2e3be6bace5f67012f5bb16d0832012183c6b32a</w:t>
-      </w:r>
-    </w:p>
-    <w:p>
-      <w:pPr>
-        <w:rPr>
-          <w:lang w:val="en-US"/>
-        </w:rPr>
-      </w:pPr>
-      <w:r>
-        <w:rPr>
-          <w:lang w:val="en-US"/>
-        </w:rPr>
-        <w:t xml:space="preserve">Author: </w:t>
-      </w:r>
-      <w:proofErr w:type="spellStart"/>
-      <w:r>
-        <w:rPr>
-          <w:lang w:val="en-US"/>
-        </w:rPr>
-        <w:t>MaxENSTAB</w:t>
-      </w:r>
-      <w:proofErr w:type="spellEnd"/>
-      <w:r>
-        <w:rPr>
-          <w:lang w:val="en-US"/>
-        </w:rPr>
-        <w:t xml:space="preserve"> &lt;58601219+MaxENSTAB@users.noreply.github.com&gt;</w:t>
-      </w:r>
-    </w:p>
-    <w:p>
-      <w:pPr>
-        <w:rPr>
-          <w:lang w:val="en-US"/>
-        </w:rPr>
-      </w:pPr>
-      <w:r>
-        <w:rPr>
-          <w:lang w:val="en-US"/>
-        </w:rPr>
-        <w:t>Date:   Wed Jun 3 16:37:26 2020 +0200</w:t>
-      </w:r>
-    </w:p>
-    <w:p>
-      <w:pPr>
-        <w:rPr>
-          <w:lang w:val="en-US"/>
-        </w:rPr>
-      </w:pPr>
-    </w:p>
-    <w:p>
-      <w:pPr>
-        <w:rPr>
-          <w:lang w:val="en-US"/>
-        </w:rPr>
-      </w:pPr>
-      <w:r>
-        <w:rPr>
-          <w:lang w:val="en-US"/>
-        </w:rPr>
-        <w:t xml:space="preserve">    Delete beamforming.py</w:t>
-      </w:r>
-    </w:p>
-    <w:p>
-      <w:pPr>
-        <w:rPr>
-          <w:lang w:val="en-US"/>
-        </w:rPr>
-      </w:pPr>
-    </w:p>
-    <w:p>
-      <w:pPr>
-        <w:rPr>
-          <w:lang w:val="en-US"/>
-        </w:rPr>
-      </w:pPr>
-      <w:r>
-        <w:rPr>
-          <w:lang w:val="en-US"/>
-        </w:rPr>
-        <w:lastRenderedPageBreak/>
-        <w:t>commit 676c71b6c2762d679f673788291a349b8e7d880c</w:t>
-      </w:r>
-    </w:p>
-    <w:p>
-      <w:pPr>
-        <w:rPr>
-          <w:lang w:val="en-US"/>
-        </w:rPr>
-      </w:pPr>
-      <w:r>
-        <w:rPr>
-          <w:lang w:val="en-US"/>
-        </w:rPr>
-        <w:t>Author: Maxime BARRET &lt;maxime.barret@ensta-bretagne.org&gt;</w:t>
-      </w:r>
-    </w:p>
-    <w:p>
-      <w:proofErr w:type="gramStart"/>
-      <w:r>
-        <w:t>Date:</w:t>
-      </w:r>
-      <w:proofErr w:type="gramEnd"/>
-      <w:r>
-        <w:t xml:space="preserve">   </w:t>
-      </w:r>
-      <w:proofErr w:type="spellStart"/>
-      <w:r>
-        <w:t>Wed</w:t>
-      </w:r>
-      <w:proofErr w:type="spellEnd"/>
-      <w:r>
-        <w:t xml:space="preserve"> Jun 3 15:57:06 2020 +0200</w:t>
-      </w:r>
-    </w:p>
-    <w:p/>
-    <w:p>
-      <w:r>
-        <w:t xml:space="preserve">    Plusieurs méthodes de localisation de sources</w:t>
-      </w:r>
-    </w:p>
-    <w:p/>
-    <w:p>
-      <w:pPr>
-        <w:rPr>
-          <w:lang w:val="en-US"/>
-        </w:rPr>
-      </w:pPr>
-      <w:r>
-        <w:rPr>
-          <w:lang w:val="en-US"/>
-        </w:rPr>
-        <w:t>commit 13351ba77d6d17a053b1ffa392a851fc0b8c3121</w:t>
-      </w:r>
-    </w:p>
-    <w:p>
-      <w:pPr>
-        <w:rPr>
-          <w:lang w:val="en-US"/>
-        </w:rPr>
-      </w:pPr>
-      <w:r>
-        <w:rPr>
-          <w:lang w:val="en-US"/>
-        </w:rPr>
-        <w:t>Author: Maxime BARRET &lt;maxime.barret@ensta-bretagne.org&gt;</w:t>
-      </w:r>
-    </w:p>
-    <w:p>
-      <w:proofErr w:type="gramStart"/>
-      <w:r>
-        <w:t>Date:</w:t>
-      </w:r>
-      <w:proofErr w:type="gramEnd"/>
-      <w:r>
-        <w:t xml:space="preserve">   Tue Jun 2 23:13:49 2020 +0200</w:t>
-      </w:r>
-    </w:p>
-    <w:p/>
-    <w:p>
-      <w:r>
-        <w:t xml:space="preserve">    Document de référence sur les signaux et les systèmes</w:t>
-      </w:r>
-    </w:p>
-    <w:p/>
-    <w:p>
-      <w:pPr>
-        <w:rPr>
-          <w:lang w:val="en-US"/>
-        </w:rPr>
-      </w:pPr>
-      <w:r>
-        <w:rPr>
-          <w:lang w:val="en-US"/>
-        </w:rPr>
-        <w:t>commit 95fb953b134090395ba8b24dded60b1ad1710bc6</w:t>
-      </w:r>
-    </w:p>
-    <w:p>
-      <w:pPr>
-        <w:rPr>
-          <w:lang w:val="en-US"/>
-        </w:rPr>
-      </w:pPr>
-      <w:r>
-        <w:rPr>
-          <w:lang w:val="en-US"/>
-        </w:rPr>
-        <w:t xml:space="preserve">Author: </w:t>
-      </w:r>
-      <w:proofErr w:type="spellStart"/>
-      <w:r>
-        <w:rPr>
-          <w:lang w:val="en-US"/>
-        </w:rPr>
-        <w:t>MaxENSTAB</w:t>
-      </w:r>
-      <w:proofErr w:type="spellEnd"/>
-      <w:r>
-        <w:rPr>
-          <w:lang w:val="en-US"/>
-        </w:rPr>
-        <w:t xml:space="preserve"> &lt;58601219+MaxENSTAB@users.noreply.github.com&gt;</w:t>
-      </w:r>
-    </w:p>
-    <w:p>
-      <w:pPr>
-        <w:rPr>
-          <w:lang w:val="en-US"/>
-        </w:rPr>
-      </w:pPr>
-      <w:r>
-        <w:rPr>
-          <w:lang w:val="en-US"/>
-        </w:rPr>
-        <w:t>Date:   Tue Jun 2 23:12:03 2020 +0200</w:t>
-      </w:r>
-    </w:p>
-    <w:p>
-      <w:pPr>
-        <w:rPr>
-          <w:lang w:val="en-US"/>
-        </w:rPr>
-      </w:pPr>
-    </w:p>
-    <w:p>
-      <w:pPr>
-        <w:rPr>
-          <w:lang w:val="en-US"/>
-        </w:rPr>
-      </w:pPr>
-      <w:r>
-        <w:rPr>
-          <w:lang w:val="en-US"/>
-        </w:rPr>
-        <w:t xml:space="preserve">    Update README.md</w:t>
-      </w:r>
-    </w:p>
-    <w:p>
-      <w:pPr>
-        <w:rPr>
-          <w:lang w:val="en-US"/>
-        </w:rPr>
-      </w:pPr>
-    </w:p>
-    <w:p>
-      <w:pPr>
-        <w:rPr>
-          <w:lang w:val="en-US"/>
-        </w:rPr>
-      </w:pPr>
-      <w:r>
-        <w:rPr>
-          <w:lang w:val="en-US"/>
-        </w:rPr>
-        <w:t>commit b5a90025c1e5739a3dee73633949cb9f74f13436</w:t>
-      </w:r>
-    </w:p>
-    <w:p>
-      <w:pPr>
-        <w:rPr>
-          <w:lang w:val="en-US"/>
-        </w:rPr>
-      </w:pPr>
-      <w:r>
-        <w:rPr>
-          <w:lang w:val="en-US"/>
-        </w:rPr>
-        <w:t>Author: Maxime BARRET &lt;maxime.barret@ensta-bretagne.org&gt;</w:t>
-      </w:r>
-    </w:p>
-    <w:p>
-      <w:proofErr w:type="gramStart"/>
-      <w:r>
-        <w:t>Date:</w:t>
-      </w:r>
-      <w:proofErr w:type="gramEnd"/>
-      <w:r>
-        <w:t xml:space="preserve">   Tue Jun 2 23:06:08 2020 +0200</w:t>
-      </w:r>
-    </w:p>
-    <w:p/>
-    <w:p>
-      <w:r>
-        <w:t xml:space="preserve">    Génération des diagrammes de rayonnement+ vague idée du déroulement</w:t>
-      </w:r>
-    </w:p>
-    <w:p/>
-    <w:p>
-      <w:pPr>
-        <w:rPr>
-          <w:lang w:val="en-US"/>
-        </w:rPr>
-      </w:pPr>
-      <w:r>
-        <w:rPr>
-          <w:lang w:val="en-US"/>
-        </w:rPr>
-        <w:t>commit 9b32820e034014e3bec8dc17f6208cb0cfb83cd2</w:t>
-      </w:r>
-    </w:p>
-    <w:p>
-      <w:pPr>
-        <w:rPr>
-          <w:lang w:val="en-US"/>
-        </w:rPr>
-      </w:pPr>
-      <w:r>
-        <w:rPr>
-          <w:lang w:val="en-US"/>
-        </w:rPr>
-        <w:t>Author: Maxime BARRET &lt;maxime.barret@ensta-bretagne.org&gt;</w:t>
-      </w:r>
-    </w:p>
-    <w:p>
-      <w:pPr>
-        <w:rPr>
-          <w:lang w:val="en-US"/>
-        </w:rPr>
-      </w:pPr>
-      <w:r>
-        <w:rPr>
-          <w:lang w:val="en-US"/>
-        </w:rPr>
-        <w:t>Date:   Tue Jun 2 16:10:02 2020 +0200</w:t>
-      </w:r>
-    </w:p>
-    <w:p>
-      <w:pPr>
-        <w:rPr>
-          <w:lang w:val="en-US"/>
-        </w:rPr>
-      </w:pPr>
-    </w:p>
-    <w:p>
-      <w:pPr>
-        <w:rPr>
-          <w:lang w:val="en-US"/>
-        </w:rPr>
-      </w:pPr>
-      <w:r>
-        <w:rPr>
-          <w:lang w:val="en-US"/>
-        </w:rPr>
-        <w:t xml:space="preserve">    </w:t>
-      </w:r>
-      <w:proofErr w:type="spellStart"/>
-      <w:r>
-        <w:rPr>
-          <w:lang w:val="en-US"/>
-        </w:rPr>
-        <w:t>Etat</w:t>
-      </w:r>
-      <w:proofErr w:type="spellEnd"/>
-      <w:r>
-        <w:rPr>
-          <w:lang w:val="en-US"/>
-        </w:rPr>
-        <w:t xml:space="preserve"> initial</w:t>
-      </w:r>
-    </w:p>
-    <w:p>
-      <w:pPr>
-        <w:rPr>
-          <w:lang w:val="en-US"/>
-        </w:rPr>
-      </w:pPr>
-    </w:p>
-    <w:p>
-      <w:pPr>
-        <w:rPr>
-          <w:lang w:val="en-US"/>
-        </w:rPr>
-      </w:pPr>
-      <w:r>
-        <w:rPr>
-          <w:lang w:val="en-US"/>
-        </w:rPr>
-        <w:t>commit ad64a13ea8496ee44b75fb2226ec0036474e0929</w:t>
-      </w:r>
-    </w:p>
-    <w:p>
-      <w:pPr>
-        <w:rPr>
-          <w:lang w:val="en-US"/>
-        </w:rPr>
-      </w:pPr>
-      <w:r>
-        <w:rPr>
-          <w:lang w:val="en-US"/>
-        </w:rPr>
-        <w:t xml:space="preserve">Author: </w:t>
-      </w:r>
-      <w:proofErr w:type="spellStart"/>
-      <w:r>
-        <w:rPr>
-          <w:lang w:val="en-US"/>
-        </w:rPr>
-        <w:t>MaxENSTAB</w:t>
-      </w:r>
-      <w:proofErr w:type="spellEnd"/>
-      <w:r>
-        <w:rPr>
-          <w:lang w:val="en-US"/>
-        </w:rPr>
-        <w:t xml:space="preserve"> &lt;58601219+MaxENSTAB@users.noreply.github.com&gt;</w:t>
-      </w:r>
-    </w:p>
-    <w:p>
-      <w:proofErr w:type="gramStart"/>
-      <w:r>
-        <w:t>Date:</w:t>
-      </w:r>
-      <w:proofErr w:type="gramEnd"/>
-      <w:r>
-        <w:t xml:space="preserve">   Tue Jun 2 16:08:09 2020 +0200</w:t>
-      </w:r>
-    </w:p>
-    <w:p/>
-    <w:p>
-      <w:r>
-        <w:t xml:space="preserve">    Initial commit</w:t>
-      </w:r>
-    </w:p>
+      <w:r>
+        <w:t xml:space="preserve">J’ai déjà utilisé du matériel de National Instruments, mais de manière vraiment simplifiée (un accéléromètre). </w:t>
+      </w:r>
+    </w:p>
+    <w:p/>
+    <w:p/>
+    <w:p/>
+    <w:p/>
+    <w:p/>
+    <w:p/>
+    <w:p/>
     <w:sectPr>
       <w:pgSz w:w="11900" w:h="16840"/>
       <w:pgMar w:top="1417" w:right="1417" w:bottom="1417" w:left="1417" w:header="708" w:footer="708" w:gutter="0"/>

</xml_diff>

<commit_message>
J'ai indiqué les lignes que j'ai changé pour la cohérence des sources
</commit_message>
<xml_diff>
--- a/Suivi du travail effectué.docx
+++ b/Suivi du travail effectué.docx
@@ -414,9 +414,525 @@
       </w:r>
     </w:p>
     <w:p/>
+    <w:p>
+      <w:pPr>
+        <w:pStyle w:val="Titre2"/>
+        <w:numPr>
+          <w:ilvl w:val="0"/>
+          <w:numId w:val="5"/>
+        </w:numPr>
+      </w:pPr>
+      <w:r>
+        <w:t>Semaine 3 : (du Lundi 15 Juin au Dimanche 21 Juin)</w:t>
+      </w:r>
+    </w:p>
     <w:p/>
+    <w:p>
+      <w:r>
+        <w:t xml:space="preserve">J’ai envoyé le travail effectué au Pr. </w:t>
+      </w:r>
+      <w:proofErr w:type="spellStart"/>
+      <w:r>
+        <w:t>Neyt</w:t>
+      </w:r>
+      <w:proofErr w:type="spellEnd"/>
+      <w:r>
+        <w:t xml:space="preserve">, lequel m’a conforté dans l’idée de faire ce notebook. Cependant, il y avait quelques rectifications à faire : les signaux reçus par la cible doivent être cohérents. </w:t>
+      </w:r>
+    </w:p>
+    <w:p>
+      <w:r>
+        <w:t xml:space="preserve">C’est pourquoi les lignes suivantes ont été remplacées, pour générer des signaux carrés cohérents. </w:t>
+      </w:r>
+    </w:p>
+    <w:p>
+      <w:pPr>
+        <w:tabs>
+          <w:tab w:val="left" w:pos="916"/>
+          <w:tab w:val="left" w:pos="1832"/>
+          <w:tab w:val="left" w:pos="2748"/>
+          <w:tab w:val="left" w:pos="3664"/>
+          <w:tab w:val="left" w:pos="4580"/>
+          <w:tab w:val="left" w:pos="5496"/>
+          <w:tab w:val="left" w:pos="6412"/>
+          <w:tab w:val="left" w:pos="7328"/>
+          <w:tab w:val="left" w:pos="8244"/>
+          <w:tab w:val="left" w:pos="9160"/>
+          <w:tab w:val="left" w:pos="10076"/>
+          <w:tab w:val="left" w:pos="10992"/>
+          <w:tab w:val="left" w:pos="11908"/>
+          <w:tab w:val="left" w:pos="12824"/>
+          <w:tab w:val="left" w:pos="13740"/>
+          <w:tab w:val="left" w:pos="14656"/>
+        </w:tabs>
+        <w:wordWrap w:val="0"/>
+        <w:rPr>
+          <w:rFonts w:ascii="Courier New" w:eastAsia="Times New Roman" w:hAnsi="Courier New" w:cs="Courier New"/>
+          <w:color w:val="333333"/>
+          <w:sz w:val="21"/>
+          <w:szCs w:val="21"/>
+          <w:lang w:val="en-US"/>
+        </w:rPr>
+      </w:pPr>
+      <w:r>
+        <w:rPr>
+          <w:rFonts w:ascii="Courier New" w:eastAsia="Times New Roman" w:hAnsi="Courier New" w:cs="Courier New"/>
+          <w:color w:val="333333"/>
+          <w:sz w:val="21"/>
+          <w:szCs w:val="21"/>
+          <w:lang w:val="en-US"/>
+        </w:rPr>
+        <w:t xml:space="preserve">temp </w:t>
+      </w:r>
+      <w:r>
+        <w:rPr>
+          <w:rFonts w:ascii="Courier New" w:eastAsia="Times New Roman" w:hAnsi="Courier New" w:cs="Courier New"/>
+          <w:color w:val="666666"/>
+          <w:sz w:val="21"/>
+          <w:szCs w:val="21"/>
+          <w:lang w:val="en-US"/>
+        </w:rPr>
+        <w:t>=</w:t>
+      </w:r>
+      <w:r>
+        <w:rPr>
+          <w:rFonts w:ascii="Courier New" w:eastAsia="Times New Roman" w:hAnsi="Courier New" w:cs="Courier New"/>
+          <w:color w:val="333333"/>
+          <w:sz w:val="21"/>
+          <w:szCs w:val="21"/>
+          <w:lang w:val="en-US"/>
+        </w:rPr>
+        <w:t xml:space="preserve"> </w:t>
+      </w:r>
+      <w:proofErr w:type="spellStart"/>
+      <w:r>
+        <w:rPr>
+          <w:rFonts w:ascii="Courier New" w:eastAsia="Times New Roman" w:hAnsi="Courier New" w:cs="Courier New"/>
+          <w:color w:val="333333"/>
+          <w:sz w:val="21"/>
+          <w:szCs w:val="21"/>
+          <w:lang w:val="en-US"/>
+        </w:rPr>
+        <w:t>rd</w:t>
+      </w:r>
+      <w:r>
+        <w:rPr>
+          <w:rFonts w:ascii="Courier New" w:eastAsia="Times New Roman" w:hAnsi="Courier New" w:cs="Courier New"/>
+          <w:color w:val="666666"/>
+          <w:sz w:val="21"/>
+          <w:szCs w:val="21"/>
+          <w:lang w:val="en-US"/>
+        </w:rPr>
+        <w:t>.</w:t>
+      </w:r>
+      <w:r>
+        <w:rPr>
+          <w:rFonts w:ascii="Courier New" w:eastAsia="Times New Roman" w:hAnsi="Courier New" w:cs="Courier New"/>
+          <w:color w:val="333333"/>
+          <w:sz w:val="21"/>
+          <w:szCs w:val="21"/>
+          <w:lang w:val="en-US"/>
+        </w:rPr>
+        <w:t>randn</w:t>
+      </w:r>
+      <w:proofErr w:type="spellEnd"/>
+      <w:r>
+        <w:rPr>
+          <w:rFonts w:ascii="Courier New" w:eastAsia="Times New Roman" w:hAnsi="Courier New" w:cs="Courier New"/>
+          <w:color w:val="333333"/>
+          <w:sz w:val="21"/>
+          <w:szCs w:val="21"/>
+          <w:lang w:val="en-US"/>
+        </w:rPr>
+        <w:t>(S,L)</w:t>
+      </w:r>
+    </w:p>
+    <w:p>
+      <w:pPr>
+        <w:tabs>
+          <w:tab w:val="left" w:pos="916"/>
+          <w:tab w:val="left" w:pos="1832"/>
+          <w:tab w:val="left" w:pos="2748"/>
+          <w:tab w:val="left" w:pos="3664"/>
+          <w:tab w:val="left" w:pos="4580"/>
+          <w:tab w:val="left" w:pos="5496"/>
+          <w:tab w:val="left" w:pos="6412"/>
+          <w:tab w:val="left" w:pos="7328"/>
+          <w:tab w:val="left" w:pos="8244"/>
+          <w:tab w:val="left" w:pos="9160"/>
+          <w:tab w:val="left" w:pos="10076"/>
+          <w:tab w:val="left" w:pos="10992"/>
+          <w:tab w:val="left" w:pos="11908"/>
+          <w:tab w:val="left" w:pos="12824"/>
+          <w:tab w:val="left" w:pos="13740"/>
+          <w:tab w:val="left" w:pos="14656"/>
+        </w:tabs>
+        <w:wordWrap w:val="0"/>
+        <w:rPr>
+          <w:rFonts w:ascii="Courier New" w:eastAsia="Times New Roman" w:hAnsi="Courier New" w:cs="Courier New"/>
+          <w:color w:val="333333"/>
+          <w:sz w:val="21"/>
+          <w:szCs w:val="21"/>
+        </w:rPr>
+      </w:pPr>
+      <w:r>
+        <w:rPr>
+          <w:rFonts w:ascii="Courier New" w:eastAsia="Times New Roman" w:hAnsi="Courier New" w:cs="Courier New"/>
+          <w:i/>
+          <w:iCs/>
+          <w:color w:val="408080"/>
+          <w:sz w:val="21"/>
+          <w:szCs w:val="21"/>
+        </w:rPr>
+        <w:t>##################################################################</w:t>
+      </w:r>
+    </w:p>
+    <w:p>
+      <w:pPr>
+        <w:tabs>
+          <w:tab w:val="left" w:pos="916"/>
+          <w:tab w:val="left" w:pos="1832"/>
+          <w:tab w:val="left" w:pos="2748"/>
+          <w:tab w:val="left" w:pos="3664"/>
+          <w:tab w:val="left" w:pos="4580"/>
+          <w:tab w:val="left" w:pos="5496"/>
+          <w:tab w:val="left" w:pos="6412"/>
+          <w:tab w:val="left" w:pos="7328"/>
+          <w:tab w:val="left" w:pos="8244"/>
+          <w:tab w:val="left" w:pos="9160"/>
+          <w:tab w:val="left" w:pos="10076"/>
+          <w:tab w:val="left" w:pos="10992"/>
+          <w:tab w:val="left" w:pos="11908"/>
+          <w:tab w:val="left" w:pos="12824"/>
+          <w:tab w:val="left" w:pos="13740"/>
+          <w:tab w:val="left" w:pos="14656"/>
+        </w:tabs>
+        <w:wordWrap w:val="0"/>
+        <w:rPr>
+          <w:rFonts w:ascii="Courier New" w:eastAsia="Times New Roman" w:hAnsi="Courier New" w:cs="Courier New"/>
+          <w:color w:val="333333"/>
+          <w:sz w:val="21"/>
+          <w:szCs w:val="21"/>
+        </w:rPr>
+      </w:pPr>
+      <w:r>
+        <w:rPr>
+          <w:rFonts w:ascii="Courier New" w:eastAsia="Times New Roman" w:hAnsi="Courier New" w:cs="Courier New"/>
+          <w:color w:val="333333"/>
+          <w:sz w:val="21"/>
+          <w:szCs w:val="21"/>
+        </w:rPr>
+        <w:t xml:space="preserve">n </w:t>
+      </w:r>
+      <w:r>
+        <w:rPr>
+          <w:rFonts w:ascii="Courier New" w:eastAsia="Times New Roman" w:hAnsi="Courier New" w:cs="Courier New"/>
+          <w:color w:val="666666"/>
+          <w:sz w:val="21"/>
+          <w:szCs w:val="21"/>
+        </w:rPr>
+        <w:t>=</w:t>
+      </w:r>
+      <w:r>
+        <w:rPr>
+          <w:rFonts w:ascii="Courier New" w:eastAsia="Times New Roman" w:hAnsi="Courier New" w:cs="Courier New"/>
+          <w:color w:val="333333"/>
+          <w:sz w:val="21"/>
+          <w:szCs w:val="21"/>
+        </w:rPr>
+        <w:t xml:space="preserve"> </w:t>
+      </w:r>
+      <w:proofErr w:type="spellStart"/>
+      <w:r>
+        <w:rPr>
+          <w:rFonts w:ascii="Courier New" w:eastAsia="Times New Roman" w:hAnsi="Courier New" w:cs="Courier New"/>
+          <w:color w:val="333333"/>
+          <w:sz w:val="21"/>
+          <w:szCs w:val="21"/>
+        </w:rPr>
+        <w:t>sig_n</w:t>
+      </w:r>
+      <w:proofErr w:type="spellEnd"/>
+      <w:r>
+        <w:rPr>
+          <w:rFonts w:ascii="Courier New" w:eastAsia="Times New Roman" w:hAnsi="Courier New" w:cs="Courier New"/>
+          <w:color w:val="666666"/>
+          <w:sz w:val="21"/>
+          <w:szCs w:val="21"/>
+        </w:rPr>
+        <w:t>*</w:t>
+      </w:r>
+      <w:r>
+        <w:rPr>
+          <w:rFonts w:ascii="Courier New" w:eastAsia="Times New Roman" w:hAnsi="Courier New" w:cs="Courier New"/>
+          <w:color w:val="333333"/>
+          <w:sz w:val="21"/>
+          <w:szCs w:val="21"/>
+        </w:rPr>
+        <w:t>(</w:t>
+      </w:r>
+      <w:proofErr w:type="spellStart"/>
+      <w:proofErr w:type="gramStart"/>
+      <w:r>
+        <w:rPr>
+          <w:rFonts w:ascii="Courier New" w:eastAsia="Times New Roman" w:hAnsi="Courier New" w:cs="Courier New"/>
+          <w:color w:val="333333"/>
+          <w:sz w:val="21"/>
+          <w:szCs w:val="21"/>
+        </w:rPr>
+        <w:t>rd</w:t>
+      </w:r>
+      <w:r>
+        <w:rPr>
+          <w:rFonts w:ascii="Courier New" w:eastAsia="Times New Roman" w:hAnsi="Courier New" w:cs="Courier New"/>
+          <w:color w:val="666666"/>
+          <w:sz w:val="21"/>
+          <w:szCs w:val="21"/>
+        </w:rPr>
+        <w:t>.</w:t>
+      </w:r>
+      <w:r>
+        <w:rPr>
+          <w:rFonts w:ascii="Courier New" w:eastAsia="Times New Roman" w:hAnsi="Courier New" w:cs="Courier New"/>
+          <w:color w:val="333333"/>
+          <w:sz w:val="21"/>
+          <w:szCs w:val="21"/>
+        </w:rPr>
+        <w:t>randn</w:t>
+      </w:r>
+      <w:proofErr w:type="spellEnd"/>
+      <w:proofErr w:type="gramEnd"/>
+      <w:r>
+        <w:rPr>
+          <w:rFonts w:ascii="Courier New" w:eastAsia="Times New Roman" w:hAnsi="Courier New" w:cs="Courier New"/>
+          <w:color w:val="333333"/>
+          <w:sz w:val="21"/>
+          <w:szCs w:val="21"/>
+        </w:rPr>
+        <w:t xml:space="preserve">(M,L))  </w:t>
+      </w:r>
+      <w:r>
+        <w:rPr>
+          <w:rFonts w:ascii="Courier New" w:eastAsia="Times New Roman" w:hAnsi="Courier New" w:cs="Courier New"/>
+          <w:i/>
+          <w:iCs/>
+          <w:color w:val="408080"/>
+          <w:sz w:val="21"/>
+          <w:szCs w:val="21"/>
+        </w:rPr>
+        <w:t>#Gaussien centré</w:t>
+      </w:r>
+    </w:p>
+    <w:p>
+      <w:pPr>
+        <w:tabs>
+          <w:tab w:val="left" w:pos="916"/>
+          <w:tab w:val="left" w:pos="1832"/>
+          <w:tab w:val="left" w:pos="2748"/>
+          <w:tab w:val="left" w:pos="3664"/>
+          <w:tab w:val="left" w:pos="4580"/>
+          <w:tab w:val="left" w:pos="5496"/>
+          <w:tab w:val="left" w:pos="6412"/>
+          <w:tab w:val="left" w:pos="7328"/>
+          <w:tab w:val="left" w:pos="8244"/>
+          <w:tab w:val="left" w:pos="9160"/>
+          <w:tab w:val="left" w:pos="10076"/>
+          <w:tab w:val="left" w:pos="10992"/>
+          <w:tab w:val="left" w:pos="11908"/>
+          <w:tab w:val="left" w:pos="12824"/>
+          <w:tab w:val="left" w:pos="13740"/>
+          <w:tab w:val="left" w:pos="14656"/>
+        </w:tabs>
+        <w:wordWrap w:val="0"/>
+        <w:rPr>
+          <w:rFonts w:ascii="Courier New" w:eastAsia="Times New Roman" w:hAnsi="Courier New" w:cs="Courier New"/>
+          <w:color w:val="333333"/>
+          <w:sz w:val="21"/>
+          <w:szCs w:val="21"/>
+        </w:rPr>
+      </w:pPr>
+      <w:r>
+        <w:rPr>
+          <w:rFonts w:ascii="Courier New" w:eastAsia="Times New Roman" w:hAnsi="Courier New" w:cs="Courier New"/>
+          <w:color w:val="333333"/>
+          <w:sz w:val="21"/>
+          <w:szCs w:val="21"/>
+        </w:rPr>
+        <w:t xml:space="preserve">s </w:t>
+      </w:r>
+      <w:r>
+        <w:rPr>
+          <w:rFonts w:ascii="Courier New" w:eastAsia="Times New Roman" w:hAnsi="Courier New" w:cs="Courier New"/>
+          <w:color w:val="666666"/>
+          <w:sz w:val="21"/>
+          <w:szCs w:val="21"/>
+        </w:rPr>
+        <w:t>=</w:t>
+      </w:r>
+      <w:r>
+        <w:rPr>
+          <w:rFonts w:ascii="Courier New" w:eastAsia="Times New Roman" w:hAnsi="Courier New" w:cs="Courier New"/>
+          <w:color w:val="333333"/>
+          <w:sz w:val="21"/>
+          <w:szCs w:val="21"/>
+        </w:rPr>
+        <w:t xml:space="preserve"> </w:t>
+      </w:r>
+      <w:proofErr w:type="spellStart"/>
+      <w:r>
+        <w:rPr>
+          <w:rFonts w:ascii="Courier New" w:eastAsia="Times New Roman" w:hAnsi="Courier New" w:cs="Courier New"/>
+          <w:color w:val="333333"/>
+          <w:sz w:val="21"/>
+          <w:szCs w:val="21"/>
+        </w:rPr>
+        <w:t>np</w:t>
+      </w:r>
+      <w:r>
+        <w:rPr>
+          <w:rFonts w:ascii="Courier New" w:eastAsia="Times New Roman" w:hAnsi="Courier New" w:cs="Courier New"/>
+          <w:color w:val="666666"/>
+          <w:sz w:val="21"/>
+          <w:szCs w:val="21"/>
+        </w:rPr>
+        <w:t>.</w:t>
+      </w:r>
+      <w:r>
+        <w:rPr>
+          <w:rFonts w:ascii="Courier New" w:eastAsia="Times New Roman" w:hAnsi="Courier New" w:cs="Courier New"/>
+          <w:color w:val="333333"/>
+          <w:sz w:val="21"/>
+          <w:szCs w:val="21"/>
+        </w:rPr>
+        <w:t>sin</w:t>
+      </w:r>
+      <w:proofErr w:type="spellEnd"/>
+      <w:r>
+        <w:rPr>
+          <w:rFonts w:ascii="Courier New" w:eastAsia="Times New Roman" w:hAnsi="Courier New" w:cs="Courier New"/>
+          <w:color w:val="333333"/>
+          <w:sz w:val="21"/>
+          <w:szCs w:val="21"/>
+        </w:rPr>
+        <w:t>(</w:t>
+      </w:r>
+      <w:r>
+        <w:rPr>
+          <w:rFonts w:ascii="Courier New" w:eastAsia="Times New Roman" w:hAnsi="Courier New" w:cs="Courier New"/>
+          <w:color w:val="666666"/>
+          <w:sz w:val="21"/>
+          <w:szCs w:val="21"/>
+        </w:rPr>
+        <w:t>2*</w:t>
+      </w:r>
+      <w:proofErr w:type="spellStart"/>
+      <w:r>
+        <w:rPr>
+          <w:rFonts w:ascii="Courier New" w:eastAsia="Times New Roman" w:hAnsi="Courier New" w:cs="Courier New"/>
+          <w:color w:val="333333"/>
+          <w:sz w:val="21"/>
+          <w:szCs w:val="21"/>
+        </w:rPr>
+        <w:t>np</w:t>
+      </w:r>
+      <w:r>
+        <w:rPr>
+          <w:rFonts w:ascii="Courier New" w:eastAsia="Times New Roman" w:hAnsi="Courier New" w:cs="Courier New"/>
+          <w:color w:val="666666"/>
+          <w:sz w:val="21"/>
+          <w:szCs w:val="21"/>
+        </w:rPr>
+        <w:t>.</w:t>
+      </w:r>
+      <w:r>
+        <w:rPr>
+          <w:rFonts w:ascii="Courier New" w:eastAsia="Times New Roman" w:hAnsi="Courier New" w:cs="Courier New"/>
+          <w:color w:val="333333"/>
+          <w:sz w:val="21"/>
+          <w:szCs w:val="21"/>
+        </w:rPr>
+        <w:t>pi</w:t>
+      </w:r>
+      <w:proofErr w:type="spellEnd"/>
+      <w:r>
+        <w:rPr>
+          <w:rFonts w:ascii="Courier New" w:eastAsia="Times New Roman" w:hAnsi="Courier New" w:cs="Courier New"/>
+          <w:color w:val="666666"/>
+          <w:sz w:val="21"/>
+          <w:szCs w:val="21"/>
+        </w:rPr>
+        <w:t>*</w:t>
+      </w:r>
+      <w:r>
+        <w:rPr>
+          <w:rFonts w:ascii="Courier New" w:eastAsia="Times New Roman" w:hAnsi="Courier New" w:cs="Courier New"/>
+          <w:color w:val="333333"/>
+          <w:sz w:val="21"/>
+          <w:szCs w:val="21"/>
+        </w:rPr>
+        <w:t>c0</w:t>
+      </w:r>
+      <w:r>
+        <w:rPr>
+          <w:rFonts w:ascii="Courier New" w:eastAsia="Times New Roman" w:hAnsi="Courier New" w:cs="Courier New"/>
+          <w:color w:val="666666"/>
+          <w:sz w:val="21"/>
+          <w:szCs w:val="21"/>
+        </w:rPr>
+        <w:t>*</w:t>
+      </w:r>
+      <w:proofErr w:type="spellStart"/>
+      <w:r>
+        <w:rPr>
+          <w:rFonts w:ascii="Courier New" w:eastAsia="Times New Roman" w:hAnsi="Courier New" w:cs="Courier New"/>
+          <w:color w:val="333333"/>
+          <w:sz w:val="21"/>
+          <w:szCs w:val="21"/>
+        </w:rPr>
+        <w:t>temp</w:t>
+      </w:r>
+      <w:proofErr w:type="spellEnd"/>
+      <w:r>
+        <w:rPr>
+          <w:rFonts w:ascii="Courier New" w:eastAsia="Times New Roman" w:hAnsi="Courier New" w:cs="Courier New"/>
+          <w:color w:val="666666"/>
+          <w:sz w:val="21"/>
+          <w:szCs w:val="21"/>
+        </w:rPr>
+        <w:t>/4</w:t>
+      </w:r>
+      <w:r>
+        <w:rPr>
+          <w:rFonts w:ascii="Courier New" w:eastAsia="Times New Roman" w:hAnsi="Courier New" w:cs="Courier New"/>
+          <w:color w:val="333333"/>
+          <w:sz w:val="21"/>
+          <w:szCs w:val="21"/>
+        </w:rPr>
+        <w:t xml:space="preserve">) </w:t>
+      </w:r>
+      <w:r>
+        <w:rPr>
+          <w:rFonts w:ascii="Courier New" w:eastAsia="Times New Roman" w:hAnsi="Courier New" w:cs="Courier New"/>
+          <w:i/>
+          <w:iCs/>
+          <w:color w:val="408080"/>
+          <w:sz w:val="21"/>
+          <w:szCs w:val="21"/>
+        </w:rPr>
+        <w:t>#Je génère un signal aléatoire</w:t>
+      </w:r>
+    </w:p>
     <w:p/>
-    <w:p/>
+    <w:p>
+      <w:r>
+        <w:t>ÉNORMÉMENT D’HEURES DE TRAVAIL POUR TROUVER LES SIGNAUX CARRÉS</w:t>
+      </w:r>
+    </w:p>
+    <w:p>
+      <w:r>
+        <w:t xml:space="preserve">j’ai changé le BeamformingMethods.py en conséquence. </w:t>
+      </w:r>
+    </w:p>
     <w:p/>
     <w:p/>
     <w:p/>
@@ -547,7 +1063,7 @@
   <w:abstractNum w:abstractNumId="1" w15:restartNumberingAfterBreak="0">
     <w:nsid w:val="0E4A6DEF"/>
     <w:multiLevelType w:val="hybridMultilevel"/>
-    <w:tmpl w:val="B14C4328"/>
+    <w:tmpl w:val="15B4EF64"/>
     <w:lvl w:ilvl="0" w:tplc="040C0001">
       <w:start w:val="1"/>
       <w:numFmt w:val="bullet"/>
@@ -1534,6 +2050,78 @@
       <w:shd w:val="clear" w:color="auto" w:fill="E1DFDD"/>
     </w:rPr>
   </w:style>
+  <w:style w:type="paragraph" w:styleId="PrformatHTML">
+    <w:name w:val="HTML Preformatted"/>
+    <w:basedOn w:val="Normal"/>
+    <w:link w:val="PrformatHTMLCar"/>
+    <w:uiPriority w:val="99"/>
+    <w:semiHidden/>
+    <w:unhideWhenUsed/>
+    <w:rsid w:val="000C1292"/>
+    <w:pPr>
+      <w:tabs>
+        <w:tab w:val="left" w:pos="916"/>
+        <w:tab w:val="left" w:pos="1832"/>
+        <w:tab w:val="left" w:pos="2748"/>
+        <w:tab w:val="left" w:pos="3664"/>
+        <w:tab w:val="left" w:pos="4580"/>
+        <w:tab w:val="left" w:pos="5496"/>
+        <w:tab w:val="left" w:pos="6412"/>
+        <w:tab w:val="left" w:pos="7328"/>
+        <w:tab w:val="left" w:pos="8244"/>
+        <w:tab w:val="left" w:pos="9160"/>
+        <w:tab w:val="left" w:pos="10076"/>
+        <w:tab w:val="left" w:pos="10992"/>
+        <w:tab w:val="left" w:pos="11908"/>
+        <w:tab w:val="left" w:pos="12824"/>
+        <w:tab w:val="left" w:pos="13740"/>
+        <w:tab w:val="left" w:pos="14656"/>
+      </w:tabs>
+    </w:pPr>
+    <w:rPr>
+      <w:rFonts w:ascii="Courier New" w:eastAsia="Times New Roman" w:hAnsi="Courier New" w:cs="Courier New"/>
+      <w:sz w:val="20"/>
+      <w:szCs w:val="20"/>
+    </w:rPr>
+  </w:style>
+  <w:style w:type="character" w:customStyle="1" w:styleId="PrformatHTMLCar">
+    <w:name w:val="Préformaté HTML Car"/>
+    <w:basedOn w:val="Policepardfaut"/>
+    <w:link w:val="PrformatHTML"/>
+    <w:uiPriority w:val="99"/>
+    <w:semiHidden/>
+    <w:rsid w:val="000C1292"/>
+    <w:rPr>
+      <w:rFonts w:ascii="Courier New" w:eastAsia="Times New Roman" w:hAnsi="Courier New" w:cs="Courier New"/>
+      <w:sz w:val="20"/>
+      <w:szCs w:val="20"/>
+    </w:rPr>
+  </w:style>
+  <w:style w:type="character" w:customStyle="1" w:styleId="n">
+    <w:name w:val="n"/>
+    <w:basedOn w:val="Policepardfaut"/>
+    <w:rsid w:val="000C1292"/>
+  </w:style>
+  <w:style w:type="character" w:customStyle="1" w:styleId="o">
+    <w:name w:val="o"/>
+    <w:basedOn w:val="Policepardfaut"/>
+    <w:rsid w:val="000C1292"/>
+  </w:style>
+  <w:style w:type="character" w:customStyle="1" w:styleId="p">
+    <w:name w:val="p"/>
+    <w:basedOn w:val="Policepardfaut"/>
+    <w:rsid w:val="000C1292"/>
+  </w:style>
+  <w:style w:type="character" w:customStyle="1" w:styleId="c1">
+    <w:name w:val="c1"/>
+    <w:basedOn w:val="Policepardfaut"/>
+    <w:rsid w:val="000C1292"/>
+  </w:style>
+  <w:style w:type="character" w:customStyle="1" w:styleId="mi">
+    <w:name w:val="mi"/>
+    <w:basedOn w:val="Policepardfaut"/>
+    <w:rsid w:val="000C1292"/>
+  </w:style>
 </w:styles>
 </file>
 

</xml_diff>

<commit_message>
Update Suivi du travail effectué.docx
</commit_message>
<xml_diff>
--- a/Suivi du travail effectué.docx
+++ b/Suivi du travail effectué.docx
@@ -930,12 +930,45 @@
     </w:p>
     <w:p>
       <w:r>
-        <w:t xml:space="preserve">j’ai changé le BeamformingMethods.py en conséquence. </w:t>
-      </w:r>
+        <w:t>j’ai changé le BeamformingMethods.py en conséquence</w:t>
+      </w:r>
+      <w:r>
+        <w:t xml:space="preserve">, et ai renommé </w:t>
+      </w:r>
+      <w:proofErr w:type="spellStart"/>
+      <w:r>
+        <w:t>BeamformingNotebook</w:t>
+      </w:r>
+      <w:proofErr w:type="spellEnd"/>
+      <w:r>
+        <w:t xml:space="preserve"> en </w:t>
+      </w:r>
+      <w:proofErr w:type="spellStart"/>
+      <w:r>
+        <w:t>DoANotebook.ipynb</w:t>
+      </w:r>
+      <w:proofErr w:type="spellEnd"/>
     </w:p>
     <w:p/>
-    <w:p/>
-    <w:p/>
+    <w:p>
+      <w:r>
+        <w:t xml:space="preserve">Dans un second notebook noté </w:t>
+      </w:r>
+      <w:proofErr w:type="spellStart"/>
+      <w:r>
+        <w:t>BeamEm</w:t>
+      </w:r>
+      <w:r>
+        <w:t>issionNotebook.ipyn</w:t>
+      </w:r>
+      <w:r>
+        <w:t>b</w:t>
+      </w:r>
+      <w:proofErr w:type="spellEnd"/>
+      <w:r>
+        <w:t xml:space="preserve">, j’ai explicité le calcul permettant d’émettre un faisceau. Dans une boucle, j’ai fait en sorte « d’émettre » dans la direction de réception d’un écho RADAR. </w:t>
+      </w:r>
+    </w:p>
     <w:sectPr>
       <w:pgSz w:w="11900" w:h="16840"/>
       <w:pgMar w:top="1417" w:right="1417" w:bottom="1417" w:left="1417" w:header="708" w:footer="708" w:gutter="0"/>

</xml_diff>